<commit_message>
Schedule, Proposal dates, Date Dialog, Unit Tests
Added a schedule.txt file to keep track of tasks. Will add future weeks
in next commit.
Updated the dates in the proposal to match actual defense dates.
Changed the date dialog to start off on today's date.
Linked the necessary files properly so the unit testing works on
the emulator.
</commit_message>
<xml_diff>
--- a/Documentation/DurtschiZ Capstone Proposal.docx
+++ b/Documentation/DurtschiZ Capstone Proposal.docx
@@ -1,6 +1,6 @@
 
 <file path=word/document.xml><?xml version="1.0" encoding="utf-8"?>
-<w:document xmlns:wpc="http://schemas.microsoft.com/office/word/2010/wordprocessingCanvas" xmlns:mc="http://schemas.openxmlformats.org/markup-compatibility/2006" xmlns:o="urn:schemas-microsoft-com:office:office" xmlns:r="http://schemas.openxmlformats.org/officeDocument/2006/relationships" xmlns:m="http://schemas.openxmlformats.org/officeDocument/2006/math" xmlns:v="urn:schemas-microsoft-com:vml" xmlns:wp14="http://schemas.microsoft.com/office/word/2010/wordprocessingDrawing" xmlns:wp="http://schemas.openxmlformats.org/drawingml/2006/wordprocessingDrawing" xmlns:w10="urn:schemas-microsoft-com:office:word" xmlns:w="http://schemas.openxmlformats.org/wordprocessingml/2006/main" xmlns:w14="http://schemas.microsoft.com/office/word/2010/wordml" xmlns:wpg="http://schemas.microsoft.com/office/word/2010/wordprocessingGroup" xmlns:wpi="http://schemas.microsoft.com/office/word/2010/wordprocessingInk" xmlns:wne="http://schemas.microsoft.com/office/word/2006/wordml" xmlns:wps="http://schemas.microsoft.com/office/word/2010/wordprocessingShape" mc:Ignorable="w14 wp14">
+<w:document xmlns:wpc="http://schemas.microsoft.com/office/word/2010/wordprocessingCanvas" xmlns:mc="http://schemas.openxmlformats.org/markup-compatibility/2006" xmlns:o="urn:schemas-microsoft-com:office:office" xmlns:r="http://schemas.openxmlformats.org/officeDocument/2006/relationships" xmlns:m="http://schemas.openxmlformats.org/officeDocument/2006/math" xmlns:v="urn:schemas-microsoft-com:vml" xmlns:wp14="http://schemas.microsoft.com/office/word/2010/wordprocessingDrawing" xmlns:wp="http://schemas.openxmlformats.org/drawingml/2006/wordprocessingDrawing" xmlns:w10="urn:schemas-microsoft-com:office:word" xmlns:w="http://schemas.openxmlformats.org/wordprocessingml/2006/main" xmlns:w14="http://schemas.microsoft.com/office/word/2010/wordml" xmlns:w15="http://schemas.microsoft.com/office/word/2012/wordml" xmlns:wpg="http://schemas.microsoft.com/office/word/2010/wordprocessingGroup" xmlns:wpi="http://schemas.microsoft.com/office/word/2010/wordprocessingInk" xmlns:wne="http://schemas.microsoft.com/office/word/2006/wordml" xmlns:wps="http://schemas.microsoft.com/office/word/2010/wordprocessingShape" mc:Ignorable="w14 w15 wp14">
   <w:body>
     <w:p>
       <w:pPr>
@@ -85,11 +85,9 @@
       <w:r>
         <w:t>“</w:t>
       </w:r>
-      <w:proofErr w:type="spellStart"/>
       <w:r>
         <w:t>gamification</w:t>
       </w:r>
-      <w:proofErr w:type="spellEnd"/>
       <w:r>
         <w:t>”</w:t>
       </w:r>
@@ -102,13 +100,8 @@
       <w:r>
         <w:t xml:space="preserve">track their progress in a game-like scenario, </w:t>
       </w:r>
-      <w:proofErr w:type="gramStart"/>
-      <w:r>
-        <w:t>then</w:t>
-      </w:r>
-      <w:proofErr w:type="gramEnd"/>
-      <w:r>
-        <w:t xml:space="preserve"> earn rewards upon completion of those goals. </w:t>
+      <w:r>
+        <w:t xml:space="preserve">then earn rewards upon completion of those goals. </w:t>
       </w:r>
       <w:r>
         <w:t xml:space="preserve">Zadify will provide default goal types and rewards, but the user will </w:t>
@@ -159,18 +152,10 @@
         <w:t xml:space="preserve">. </w:t>
       </w:r>
       <w:r>
-        <w:t xml:space="preserve">Zadify </w:t>
-      </w:r>
-      <w:proofErr w:type="gramStart"/>
-      <w:r>
-        <w:t>will be dev</w:t>
-      </w:r>
-      <w:r>
-        <w:t>eloped</w:t>
-      </w:r>
-      <w:proofErr w:type="gramEnd"/>
-      <w:r>
-        <w:t xml:space="preserve"> through Mono for Android—</w:t>
+        <w:t>Zadify will be dev</w:t>
+      </w:r>
+      <w:r>
+        <w:t>eloped through Mono for Android—</w:t>
       </w:r>
       <w:r>
         <w:t>using Mi</w:t>
@@ -275,125 +260,97 @@
         <w:rPr>
           <w:rFonts w:cstheme="minorHAnsi"/>
         </w:rPr>
-        <w:t xml:space="preserve">Zadify aims to help users get motivated for any task through </w:t>
-      </w:r>
-      <w:proofErr w:type="spellStart"/>
-      <w:r>
-        <w:rPr>
-          <w:rFonts w:cstheme="minorHAnsi"/>
-        </w:rPr>
-        <w:t>gamification</w:t>
-      </w:r>
-      <w:proofErr w:type="spellEnd"/>
-      <w:r>
-        <w:rPr>
-          <w:rFonts w:cstheme="minorHAnsi"/>
-        </w:rPr>
-        <w:t xml:space="preserve">, creating rewards for task completion that would not otherwise exist. </w:t>
-      </w:r>
-      <w:proofErr w:type="spellStart"/>
-      <w:r>
-        <w:rPr>
-          <w:rFonts w:cstheme="minorHAnsi"/>
-        </w:rPr>
-        <w:t>Gamification</w:t>
-      </w:r>
-      <w:proofErr w:type="spellEnd"/>
+        <w:t>Zadify aims to help users get motivated for any task through gamification</w:t>
+      </w:r>
+      <w:r>
+        <w:rPr>
+          <w:rFonts w:cstheme="minorHAnsi"/>
+        </w:rPr>
+        <w:t>, creating rewards for task completion that would not otherwise exist. Gamification</w:t>
+      </w:r>
       <w:r>
         <w:rPr>
           <w:rFonts w:cstheme="minorHAnsi"/>
         </w:rPr>
         <w:t xml:space="preserve"> is not a new concept – applications such as </w:t>
       </w:r>
-      <w:proofErr w:type="spellStart"/>
-      <w:r>
-        <w:rPr>
-          <w:rFonts w:cstheme="minorHAnsi"/>
-        </w:rPr>
-        <w:t>Badgeville</w:t>
-      </w:r>
-      <w:proofErr w:type="spellEnd"/>
-      <w:r>
-        <w:rPr>
-          <w:rFonts w:cstheme="minorHAnsi"/>
-        </w:rPr>
-        <w:t xml:space="preserve">, Foursquare, and </w:t>
-      </w:r>
-      <w:proofErr w:type="spellStart"/>
-      <w:r>
-        <w:rPr>
-          <w:rFonts w:cstheme="minorHAnsi"/>
-        </w:rPr>
-        <w:t>Fitocracy</w:t>
-      </w:r>
-      <w:proofErr w:type="spellEnd"/>
+      <w:r>
+        <w:rPr>
+          <w:rFonts w:cstheme="minorHAnsi"/>
+        </w:rPr>
+        <w:t>Badgeville, Foursquare, and Fitocracy gamify businesses, travel, and exercise</w:t>
+      </w:r>
+      <w:r>
+        <w:rPr>
+          <w:rFonts w:cstheme="minorHAnsi"/>
+        </w:rPr>
+        <w:t xml:space="preserve">, respectively – but few applications work on a broad scale, and even less are free. </w:t>
+      </w:r>
+      <w:r>
+        <w:rPr>
+          <w:rFonts w:cstheme="minorHAnsi"/>
+        </w:rPr>
+        <w:t>Zadify will have built in rewards and goal templates, but users will also be able t</w:t>
+      </w:r>
+      <w:r>
+        <w:rPr>
+          <w:rFonts w:cstheme="minorHAnsi"/>
+        </w:rPr>
+        <w:t xml:space="preserve">o make custom goals and rewards, allowing Zadify to track users’ progress in any goal. </w:t>
+      </w:r>
+      <w:r>
+        <w:rPr>
+          <w:rFonts w:cstheme="minorHAnsi"/>
+        </w:rPr>
+        <w:t>Goals can also be set</w:t>
+      </w:r>
+      <w:r>
+        <w:rPr>
+          <w:rFonts w:cstheme="minorHAnsi"/>
+        </w:rPr>
+        <w:t xml:space="preserve"> between multiple users to create a competition. </w:t>
+      </w:r>
+      <w:r>
+        <w:rPr>
+          <w:rFonts w:cstheme="minorHAnsi"/>
+        </w:rPr>
+        <w:t>When u</w:t>
+      </w:r>
+      <w:r>
+        <w:rPr>
+          <w:rFonts w:cstheme="minorHAnsi"/>
+        </w:rPr>
+        <w:t xml:space="preserve">sers </w:t>
+      </w:r>
+      <w:r>
+        <w:rPr>
+          <w:rFonts w:cstheme="minorHAnsi"/>
+        </w:rPr>
+        <w:t>succeed in</w:t>
+      </w:r>
       <w:r>
         <w:rPr>
           <w:rFonts w:cstheme="minorHAnsi"/>
         </w:rPr>
         <w:t xml:space="preserve"> </w:t>
       </w:r>
-      <w:proofErr w:type="spellStart"/>
-      <w:r>
-        <w:rPr>
-          <w:rFonts w:cstheme="minorHAnsi"/>
-        </w:rPr>
-        <w:t>gamify</w:t>
-      </w:r>
-      <w:proofErr w:type="spellEnd"/>
-      <w:r>
-        <w:rPr>
-          <w:rFonts w:cstheme="minorHAnsi"/>
-        </w:rPr>
-        <w:t xml:space="preserve"> businesses, travel, and exercise</w:t>
-      </w:r>
-      <w:r>
-        <w:rPr>
-          <w:rFonts w:cstheme="minorHAnsi"/>
-        </w:rPr>
-        <w:t xml:space="preserve">, respectively – but few applications work on a broad scale, and even less are free. </w:t>
-      </w:r>
-      <w:r>
-        <w:rPr>
-          <w:rFonts w:cstheme="minorHAnsi"/>
-        </w:rPr>
-        <w:t>Zadify will have built in rewards and goal templates, but users will also be able t</w:t>
-      </w:r>
-      <w:r>
-        <w:rPr>
-          <w:rFonts w:cstheme="minorHAnsi"/>
-        </w:rPr>
-        <w:t xml:space="preserve">o make custom goals and rewards, allowing Zadify to track users’ progress in any goal. </w:t>
-      </w:r>
-      <w:r>
-        <w:rPr>
-          <w:rFonts w:cstheme="minorHAnsi"/>
-        </w:rPr>
-        <w:t>Goals can also be set</w:t>
-      </w:r>
-      <w:r>
-        <w:rPr>
-          <w:rFonts w:cstheme="minorHAnsi"/>
-        </w:rPr>
-        <w:t xml:space="preserve"> between multiple users to create a competition. </w:t>
-      </w:r>
-      <w:r>
-        <w:rPr>
-          <w:rFonts w:cstheme="minorHAnsi"/>
-        </w:rPr>
-        <w:t>When u</w:t>
-      </w:r>
-      <w:r>
-        <w:rPr>
-          <w:rFonts w:cstheme="minorHAnsi"/>
-        </w:rPr>
-        <w:t xml:space="preserve">sers </w:t>
-      </w:r>
-      <w:r>
-        <w:rPr>
-          <w:rFonts w:cstheme="minorHAnsi"/>
-        </w:rPr>
-        <w:t>succeed in</w:t>
+      <w:r>
+        <w:rPr>
+          <w:rFonts w:cstheme="minorHAnsi"/>
+        </w:rPr>
+        <w:t xml:space="preserve">enough </w:t>
+      </w:r>
+      <w:r>
+        <w:rPr>
+          <w:rFonts w:cstheme="minorHAnsi"/>
+        </w:rPr>
+        <w:t xml:space="preserve">goals, </w:t>
+      </w:r>
+      <w:r>
+        <w:rPr>
+          <w:rFonts w:cstheme="minorHAnsi"/>
+        </w:rPr>
+        <w:t>they will</w:t>
       </w:r>
       <w:r>
         <w:rPr>
@@ -405,19 +362,25 @@
         <w:rPr>
           <w:rFonts w:cstheme="minorHAnsi"/>
         </w:rPr>
-        <w:t xml:space="preserve">enough </w:t>
-      </w:r>
-      <w:r>
-        <w:rPr>
-          <w:rFonts w:cstheme="minorHAnsi"/>
-        </w:rPr>
-        <w:t xml:space="preserve">goals, </w:t>
-      </w:r>
-      <w:r>
-        <w:rPr>
-          <w:rFonts w:cstheme="minorHAnsi"/>
-        </w:rPr>
-        <w:t>they will</w:t>
+        <w:t>earn</w:t>
+      </w:r>
+      <w:r>
+        <w:rPr>
+          <w:rFonts w:cstheme="minorHAnsi"/>
+        </w:rPr>
+        <w:t xml:space="preserve"> rank</w:t>
+      </w:r>
+      <w:r>
+        <w:rPr>
+          <w:rFonts w:cstheme="minorHAnsi"/>
+        </w:rPr>
+        <w:t xml:space="preserve">s, </w:t>
+      </w:r>
+      <w:r>
+        <w:rPr>
+          <w:rFonts w:cstheme="minorHAnsi"/>
+        </w:rPr>
+        <w:t>which</w:t>
       </w:r>
       <w:r>
         <w:rPr>
@@ -429,36 +392,6 @@
         <w:rPr>
           <w:rFonts w:cstheme="minorHAnsi"/>
         </w:rPr>
-        <w:t>earn</w:t>
-      </w:r>
-      <w:r>
-        <w:rPr>
-          <w:rFonts w:cstheme="minorHAnsi"/>
-        </w:rPr>
-        <w:t xml:space="preserve"> rank</w:t>
-      </w:r>
-      <w:r>
-        <w:rPr>
-          <w:rFonts w:cstheme="minorHAnsi"/>
-        </w:rPr>
-        <w:t xml:space="preserve">s, </w:t>
-      </w:r>
-      <w:r>
-        <w:rPr>
-          <w:rFonts w:cstheme="minorHAnsi"/>
-        </w:rPr>
-        <w:t>which</w:t>
-      </w:r>
-      <w:r>
-        <w:rPr>
-          <w:rFonts w:cstheme="minorHAnsi"/>
-        </w:rPr>
-        <w:t xml:space="preserve"> </w:t>
-      </w:r>
-      <w:r>
-        <w:rPr>
-          <w:rFonts w:cstheme="minorHAnsi"/>
-        </w:rPr>
         <w:t xml:space="preserve">will reward them with titles. </w:t>
       </w:r>
       <w:r>
@@ -471,21 +404,7 @@
         <w:rPr>
           <w:rFonts w:cstheme="minorHAnsi"/>
         </w:rPr>
-        <w:t xml:space="preserve">titles </w:t>
-      </w:r>
-      <w:proofErr w:type="gramStart"/>
-      <w:r>
-        <w:rPr>
-          <w:rFonts w:cstheme="minorHAnsi"/>
-        </w:rPr>
-        <w:t>can be shared</w:t>
-      </w:r>
-      <w:proofErr w:type="gramEnd"/>
-      <w:r>
-        <w:rPr>
-          <w:rFonts w:cstheme="minorHAnsi"/>
-        </w:rPr>
-        <w:t xml:space="preserve"> with other users</w:t>
+        <w:t>titles can be shared with other users</w:t>
       </w:r>
       <w:r>
         <w:rPr>
@@ -570,82 +489,64 @@
           <w:rFonts w:cstheme="minorHAnsi"/>
           <w:color w:val="000000"/>
         </w:rPr>
-        <w:t xml:space="preserve">The requirements </w:t>
-      </w:r>
-      <w:proofErr w:type="gramStart"/>
+        <w:t>The requirements are shown b</w:t>
+      </w:r>
       <w:r>
         <w:rPr>
           <w:rFonts w:cstheme="minorHAnsi"/>
           <w:color w:val="000000"/>
         </w:rPr>
-        <w:t>are shown</w:t>
-      </w:r>
-      <w:proofErr w:type="gramEnd"/>
+        <w:t>elow, with a</w:t>
+      </w:r>
       <w:r>
         <w:rPr>
           <w:rFonts w:cstheme="minorHAnsi"/>
           <w:color w:val="000000"/>
         </w:rPr>
-        <w:t xml:space="preserve"> b</w:t>
+        <w:t xml:space="preserve"> solid bullet in front of them. </w:t>
       </w:r>
       <w:r>
         <w:rPr>
           <w:rFonts w:cstheme="minorHAnsi"/>
           <w:color w:val="000000"/>
         </w:rPr>
-        <w:t>elow, with a</w:t>
+        <w:t>Outlined bullets</w:t>
       </w:r>
       <w:r>
         <w:rPr>
           <w:rFonts w:cstheme="minorHAnsi"/>
           <w:color w:val="000000"/>
         </w:rPr>
-        <w:t xml:space="preserve"> solid bullet in front of them. </w:t>
+        <w:t xml:space="preserve"> under each requirement</w:t>
       </w:r>
       <w:r>
         <w:rPr>
           <w:rFonts w:cstheme="minorHAnsi"/>
           <w:color w:val="000000"/>
         </w:rPr>
-        <w:t>Outlined bullets</w:t>
+        <w:t xml:space="preserve"> indicate </w:t>
       </w:r>
       <w:r>
         <w:rPr>
           <w:rFonts w:cstheme="minorHAnsi"/>
           <w:color w:val="000000"/>
         </w:rPr>
-        <w:t xml:space="preserve"> under each requirement</w:t>
+        <w:t>more detailed descriptions</w:t>
       </w:r>
       <w:r>
         <w:rPr>
           <w:rFonts w:cstheme="minorHAnsi"/>
           <w:color w:val="000000"/>
         </w:rPr>
-        <w:t xml:space="preserve"> indicate </w:t>
-      </w:r>
-      <w:proofErr w:type="gramStart"/>
+        <w:t xml:space="preserve"> </w:t>
+      </w:r>
       <w:r>
         <w:rPr>
           <w:rFonts w:cstheme="minorHAnsi"/>
           <w:color w:val="000000"/>
         </w:rPr>
-        <w:t>more detailed descriptions</w:t>
-      </w:r>
-      <w:r>
-        <w:rPr>
-          <w:rFonts w:cstheme="minorHAnsi"/>
-          <w:color w:val="000000"/>
-        </w:rPr>
-        <w:t xml:space="preserve"> </w:t>
-      </w:r>
-      <w:r>
-        <w:rPr>
-          <w:rFonts w:cstheme="minorHAnsi"/>
-          <w:color w:val="000000"/>
-        </w:rPr>
         <w:t>of that requirement</w:t>
       </w:r>
-      <w:proofErr w:type="gramEnd"/>
       <w:r>
         <w:rPr>
           <w:rFonts w:cstheme="minorHAnsi"/>
@@ -1610,7 +1511,6 @@
         </w:rPr>
         <w:t xml:space="preserve">specification </w:t>
       </w:r>
-      <w:proofErr w:type="gramStart"/>
       <w:r>
         <w:rPr>
           <w:rFonts w:cstheme="minorHAnsi"/>
@@ -1625,7 +1525,6 @@
         </w:rPr>
         <w:t>laid out</w:t>
       </w:r>
-      <w:proofErr w:type="gramEnd"/>
       <w:r>
         <w:rPr>
           <w:rFonts w:cstheme="minorHAnsi"/>
@@ -1741,7 +1640,7 @@
                     <pic:cNvPicPr/>
                   </pic:nvPicPr>
                   <pic:blipFill>
-                    <a:blip r:embed="rId8">
+                    <a:blip r:embed="rId7">
                       <a:extLst>
                         <a:ext uri="{28A0092B-C50C-407E-A947-70E740481C1C}">
                           <a14:useLocalDpi xmlns:a14="http://schemas.microsoft.com/office/drawing/2010/main" val="0"/>
@@ -1793,7 +1692,7 @@
                     <pic:cNvPicPr/>
                   </pic:nvPicPr>
                   <pic:blipFill>
-                    <a:blip r:embed="rId9">
+                    <a:blip r:embed="rId8">
                       <a:extLst>
                         <a:ext uri="{28A0092B-C50C-407E-A947-70E740481C1C}">
                           <a14:useLocalDpi xmlns:a14="http://schemas.microsoft.com/office/drawing/2010/main" val="0"/>
@@ -1918,7 +1817,7 @@
                     <pic:cNvPicPr/>
                   </pic:nvPicPr>
                   <pic:blipFill>
-                    <a:blip r:embed="rId10">
+                    <a:blip r:embed="rId9">
                       <a:extLst>
                         <a:ext uri="{28A0092B-C50C-407E-A947-70E740481C1C}">
                           <a14:useLocalDpi xmlns:a14="http://schemas.microsoft.com/office/drawing/2010/main" val="0"/>
@@ -1965,11 +1864,7 @@
         <w:t>up</w:t>
       </w:r>
       <w:r>
-        <w:t xml:space="preserve">on startup. </w:t>
-      </w:r>
-      <w:proofErr w:type="gramStart"/>
-      <w:r>
-        <w:t>Gives the user a choice be</w:t>
+        <w:t>on startup. Gives the user a choice be</w:t>
       </w:r>
       <w:r>
         <w:t>tween viewing goals, rewards,</w:t>
@@ -1986,7 +1881,6 @@
       <w:r>
         <w:t>.</w:t>
       </w:r>
-      <w:proofErr w:type="gramEnd"/>
     </w:p>
     <w:p>
       <w:pPr>
@@ -2216,13 +2110,8 @@
       </w:pPr>
       <w:r>
         <w:lastRenderedPageBreak/>
-        <w:t xml:space="preserve">Delete Goal – Prompts the user to confirm the deletion of the goal. </w:t>
-      </w:r>
-      <w:proofErr w:type="gramStart"/>
-      <w:r>
-        <w:t>Returns to Goals upon confirmation and deletion.</w:t>
-      </w:r>
-      <w:proofErr w:type="gramEnd"/>
+        <w:t>Delete Goal – Prompts the user to confirm the deletion of the goal. Returns to Goals upon confirmation and deletion.</w:t>
+      </w:r>
     </w:p>
     <w:p>
       <w:pPr>
@@ -2294,18 +2183,10 @@
         <w:t xml:space="preserve"> </w:t>
       </w:r>
       <w:r>
-        <w:t xml:space="preserve">Displays the details about the chosen goal that the user </w:t>
-      </w:r>
-      <w:proofErr w:type="gramStart"/>
-      <w:r>
-        <w:t>is allowe</w:t>
-      </w:r>
-      <w:r>
-        <w:t>d</w:t>
-      </w:r>
-      <w:proofErr w:type="gramEnd"/>
-      <w:r>
-        <w:t xml:space="preserve"> to see. If the user has unlocked</w:t>
+        <w:t>Displays the details about the chosen goal that the user is allowe</w:t>
+      </w:r>
+      <w:r>
+        <w:t>d to see. If the user has unlocked</w:t>
       </w:r>
       <w:r>
         <w:t xml:space="preserve"> </w:t>
@@ -2366,23 +2247,10 @@
         <w:ind w:left="360"/>
       </w:pPr>
       <w:r>
-        <w:t xml:space="preserve">Unlocked Items – Lists all items that could potentially show up during a monster chase. If the user has seen the item, its name </w:t>
-      </w:r>
-      <w:proofErr w:type="gramStart"/>
-      <w:r>
-        <w:t xml:space="preserve">will be </w:t>
-      </w:r>
-      <w:r>
-        <w:t>dis</w:t>
-      </w:r>
-      <w:bookmarkStart w:id="0" w:name="_GoBack"/>
-      <w:bookmarkEnd w:id="0"/>
-      <w:r>
-        <w:t>played</w:t>
-      </w:r>
-      <w:proofErr w:type="gramEnd"/>
-      <w:r>
-        <w:t>;</w:t>
+        <w:t xml:space="preserve">Unlocked Items – Lists all items that could potentially show up during a monster chase. If the user has seen the item, its name will be </w:t>
+      </w:r>
+      <w:r>
+        <w:t>displayed;</w:t>
       </w:r>
       <w:r>
         <w:t xml:space="preserve"> </w:t>
@@ -2623,7 +2491,7 @@
                     <pic:cNvPicPr/>
                   </pic:nvPicPr>
                   <pic:blipFill>
-                    <a:blip r:embed="rId11">
+                    <a:blip r:embed="rId10">
                       <a:extLst>
                         <a:ext uri="{28A0092B-C50C-407E-A947-70E740481C1C}">
                           <a14:useLocalDpi xmlns:a14="http://schemas.microsoft.com/office/drawing/2010/main" val="0"/>
@@ -2662,11 +2530,9 @@
       <w:pPr>
         <w:ind w:left="360"/>
       </w:pPr>
-      <w:proofErr w:type="gramStart"/>
       <w:r>
         <w:t>Zadify – The application.</w:t>
       </w:r>
-      <w:proofErr w:type="gramEnd"/>
     </w:p>
     <w:p>
       <w:pPr>
@@ -2705,13 +2571,8 @@
       <w:r>
         <w:t xml:space="preserve"> all information related to the Zadify friend network on a server, which </w:t>
       </w:r>
-      <w:proofErr w:type="gramStart"/>
-      <w:r>
-        <w:t>will be hosted</w:t>
-      </w:r>
-      <w:proofErr w:type="gramEnd"/>
-      <w:r>
-        <w:t xml:space="preserve"> through VMware Workstation 9</w:t>
+      <w:r>
+        <w:t>will be hosted through VMware Workstation 9</w:t>
       </w:r>
       <w:r>
         <w:t>.</w:t>
@@ -2862,11 +2723,9 @@
           <w:numId w:val="22"/>
         </w:numPr>
       </w:pPr>
-      <w:proofErr w:type="spellStart"/>
       <w:r>
         <w:t>NUnit</w:t>
       </w:r>
-      <w:proofErr w:type="spellEnd"/>
     </w:p>
     <w:p>
       <w:pPr>
@@ -2916,13 +2775,8 @@
         <w:t xml:space="preserve">This project will primarily </w:t>
       </w:r>
       <w:r>
-        <w:t xml:space="preserve">demonstrate </w:t>
-      </w:r>
-      <w:proofErr w:type="gramStart"/>
-      <w:r>
-        <w:t>my</w:t>
-      </w:r>
-      <w:proofErr w:type="gramEnd"/>
+        <w:t>demonstrate my</w:t>
+      </w:r>
       <w:r>
         <w:t xml:space="preserve"> ability to learn and adapt to new development environments, as </w:t>
       </w:r>
@@ -2936,13 +2790,8 @@
         <w:t xml:space="preserve"> </w:t>
       </w:r>
       <w:r>
-        <w:t xml:space="preserve">The project development will also show </w:t>
-      </w:r>
-      <w:proofErr w:type="gramStart"/>
-      <w:r>
-        <w:t>my</w:t>
-      </w:r>
-      <w:proofErr w:type="gramEnd"/>
+        <w:t>The project development will also show my</w:t>
+      </w:r>
       <w:r>
         <w:t xml:space="preserve"> ability to overcome obstacles</w:t>
       </w:r>
@@ -2959,15 +2808,7 @@
         <w:t xml:space="preserve">. Finally, Zadify will </w:t>
       </w:r>
       <w:r>
-        <w:t xml:space="preserve">not just be a showcase of </w:t>
-      </w:r>
-      <w:proofErr w:type="gramStart"/>
-      <w:r>
-        <w:t>my</w:t>
-      </w:r>
-      <w:proofErr w:type="gramEnd"/>
-      <w:r>
-        <w:t xml:space="preserve"> skills, but will also </w:t>
+        <w:t xml:space="preserve">not just be a showcase of my skills, but will also </w:t>
       </w:r>
       <w:r>
         <w:t xml:space="preserve">be </w:t>
@@ -3026,21 +2867,7 @@
         <w:rPr>
           <w:rFonts w:cstheme="minorHAnsi"/>
         </w:rPr>
-        <w:t xml:space="preserve">The week, due date, and milestones </w:t>
-      </w:r>
-      <w:proofErr w:type="gramStart"/>
-      <w:r>
-        <w:rPr>
-          <w:rFonts w:cstheme="minorHAnsi"/>
-        </w:rPr>
-        <w:t>are listed</w:t>
-      </w:r>
-      <w:proofErr w:type="gramEnd"/>
-      <w:r>
-        <w:rPr>
-          <w:rFonts w:cstheme="minorHAnsi"/>
-        </w:rPr>
-        <w:t xml:space="preserve"> below.</w:t>
+        <w:t>The week, due date, and milestones are listed below.</w:t>
       </w:r>
     </w:p>
     <w:p>
@@ -3069,7 +2896,7 @@
         <w:rPr>
           <w:rFonts w:cstheme="minorHAnsi"/>
         </w:rPr>
-        <w:t>1</w:t>
+        <w:t>7</w:t>
       </w:r>
       <w:r>
         <w:rPr>
@@ -3322,13 +3149,13 @@
         <w:rPr>
           <w:rFonts w:cstheme="minorHAnsi"/>
         </w:rPr>
-        <w:t>/1</w:t>
-      </w:r>
-      <w:r>
-        <w:rPr>
-          <w:rFonts w:cstheme="minorHAnsi"/>
-        </w:rPr>
-        <w:t>8</w:t>
+        <w:t>/</w:t>
+      </w:r>
+      <w:r>
+        <w:rPr>
+          <w:rFonts w:cstheme="minorHAnsi"/>
+        </w:rPr>
+        <w:t>24</w:t>
       </w:r>
       <w:r>
         <w:rPr>
@@ -3467,13 +3294,13 @@
         <w:rPr>
           <w:rFonts w:cstheme="minorHAnsi"/>
         </w:rPr>
-        <w:t>(1/2</w:t>
-      </w:r>
-      <w:r>
-        <w:rPr>
-          <w:rFonts w:cstheme="minorHAnsi"/>
-        </w:rPr>
-        <w:t>5</w:t>
+        <w:t>(1/</w:t>
+      </w:r>
+      <w:r>
+        <w:rPr>
+          <w:rFonts w:cstheme="minorHAnsi"/>
+        </w:rPr>
+        <w:t>30</w:t>
       </w:r>
       <w:r>
         <w:rPr>
@@ -3744,7 +3571,7 @@
         <w:rPr>
           <w:rFonts w:cstheme="minorHAnsi"/>
         </w:rPr>
-        <w:t>1</w:t>
+        <w:t>7</w:t>
       </w:r>
       <w:r>
         <w:rPr>
@@ -3908,7 +3735,7 @@
         <w:rPr>
           <w:rFonts w:cstheme="minorHAnsi"/>
         </w:rPr>
-        <w:t>8</w:t>
+        <w:t>14</w:t>
       </w:r>
       <w:r>
         <w:rPr>
@@ -4131,7 +3958,7 @@
         <w:rPr>
           <w:rFonts w:cstheme="minorHAnsi"/>
         </w:rPr>
-        <w:t>15</w:t>
+        <w:t>21</w:t>
       </w:r>
       <w:r>
         <w:rPr>
@@ -4372,7 +4199,7 @@
         <w:rPr>
           <w:rFonts w:cstheme="minorHAnsi"/>
         </w:rPr>
-        <w:t>2</w:t>
+        <w:t>8</w:t>
       </w:r>
       <w:r>
         <w:rPr>
@@ -4662,7 +4489,7 @@
         <w:rPr>
           <w:rFonts w:cstheme="minorHAnsi"/>
         </w:rPr>
-        <w:t>1</w:t>
+        <w:t>7</w:t>
       </w:r>
       <w:r>
         <w:rPr>
@@ -4759,7 +4586,21 @@
         <w:rPr>
           <w:rFonts w:cstheme="minorHAnsi"/>
         </w:rPr>
-        <w:t xml:space="preserve">Week 9 </w:t>
+        <w:t xml:space="preserve">Week </w:t>
+      </w:r>
+      <w:r>
+        <w:rPr>
+          <w:rFonts w:cstheme="minorHAnsi"/>
+        </w:rPr>
+        <w:t>9</w:t>
+      </w:r>
+      <w:bookmarkStart w:id="0" w:name="_GoBack"/>
+      <w:bookmarkEnd w:id="0"/>
+      <w:r>
+        <w:rPr>
+          <w:rFonts w:cstheme="minorHAnsi"/>
+        </w:rPr>
+        <w:t xml:space="preserve"> </w:t>
       </w:r>
       <w:r>
         <w:rPr>
@@ -4783,13 +4624,13 @@
         <w:rPr>
           <w:rFonts w:cstheme="minorHAnsi"/>
         </w:rPr>
-        <w:t>8</w:t>
-      </w:r>
-      <w:r>
-        <w:rPr>
-          <w:rFonts w:cstheme="minorHAnsi"/>
-        </w:rPr>
-        <w:t>/1</w:t>
+        <w:t>1</w:t>
+      </w:r>
+      <w:r>
+        <w:rPr>
+          <w:rFonts w:cstheme="minorHAnsi"/>
+        </w:rPr>
+        <w:t>1/1</w:t>
       </w:r>
       <w:r>
         <w:rPr>
@@ -4807,13 +4648,19 @@
         <w:rPr>
           <w:rFonts w:cstheme="minorHAnsi"/>
         </w:rPr>
-        <w:t>– Debugging</w:t>
-      </w:r>
-      <w:r>
-        <w:rPr>
-          <w:rFonts w:cstheme="minorHAnsi"/>
-        </w:rPr>
-        <w:t>: 80% of bugs fixed</w:t>
+        <w:t xml:space="preserve">– </w:t>
+      </w:r>
+      <w:r>
+        <w:rPr>
+          <w:rFonts w:cstheme="minorHAnsi"/>
+        </w:rPr>
+        <w:t>Final d</w:t>
+      </w:r>
+      <w:r>
+        <w:rPr>
+          <w:rFonts w:cstheme="minorHAnsi"/>
+        </w:rPr>
+        <w:t>ebugging and presentation</w:t>
       </w:r>
     </w:p>
     <w:p>
@@ -4831,7 +4678,13 @@
         <w:rPr>
           <w:rFonts w:cstheme="minorHAnsi"/>
         </w:rPr>
-        <w:t>Must pass 80% of previously failed unit tests</w:t>
+        <w:t>Fully wor</w:t>
+      </w:r>
+      <w:r>
+        <w:rPr>
+          <w:rFonts w:cstheme="minorHAnsi"/>
+        </w:rPr>
+        <w:t>king and ready for presentation</w:t>
       </w:r>
     </w:p>
     <w:p>
@@ -4852,218 +4705,72 @@
       <w:pPr>
         <w:pStyle w:val="ListParagraph"/>
         <w:numPr>
-          <w:ilvl w:val="1"/>
-          <w:numId w:val="11"/>
-        </w:numPr>
-        <w:rPr>
-          <w:rFonts w:cstheme="minorHAnsi"/>
-        </w:rPr>
-      </w:pPr>
-      <w:r>
-        <w:rPr>
-          <w:rFonts w:cstheme="minorHAnsi"/>
-        </w:rPr>
-        <w:t>Completed project except for bugs</w:t>
-      </w:r>
-    </w:p>
-    <w:p>
-      <w:pPr>
+          <w:ilvl w:val="0"/>
+          <w:numId w:val="20"/>
+        </w:numPr>
+        <w:rPr>
+          <w:rFonts w:cstheme="minorHAnsi"/>
+        </w:rPr>
+      </w:pPr>
+      <w:r>
+        <w:rPr>
+          <w:rFonts w:cstheme="minorHAnsi"/>
+        </w:rPr>
+        <w:t>Completed project and</w:t>
+      </w:r>
+      <w:r>
+        <w:rPr>
+          <w:rFonts w:cstheme="minorHAnsi"/>
+        </w:rPr>
+        <w:t xml:space="preserve"> presentation</w:t>
+      </w:r>
+    </w:p>
+    <w:p>
+      <w:pPr>
+        <w:numPr>
+          <w:ilvl w:val="0"/>
+          <w:numId w:val="1"/>
+        </w:numPr>
+        <w:tabs>
+          <w:tab w:val="num" w:pos="1440"/>
+        </w:tabs>
+        <w:rPr>
+          <w:b/>
+          <w:sz w:val="24"/>
+          <w:szCs w:val="24"/>
+        </w:rPr>
+      </w:pPr>
+      <w:r>
+        <w:rPr>
+          <w:b/>
+          <w:sz w:val="24"/>
+          <w:szCs w:val="24"/>
+        </w:rPr>
+        <w:t>Resources</w:t>
+      </w:r>
+    </w:p>
+    <w:p>
+      <w:pPr>
+        <w:pStyle w:val="ListParagraph"/>
         <w:tabs>
           <w:tab w:val="num" w:pos="1440"/>
         </w:tabs>
         <w:ind w:left="360"/>
-        <w:rPr>
-          <w:rFonts w:cstheme="minorHAnsi"/>
-        </w:rPr>
-      </w:pPr>
-      <w:r>
-        <w:rPr>
-          <w:rFonts w:cstheme="minorHAnsi"/>
-        </w:rPr>
-        <w:t xml:space="preserve">Week 10 </w:t>
-      </w:r>
-      <w:r>
-        <w:rPr>
-          <w:rFonts w:cstheme="minorHAnsi"/>
-        </w:rPr>
-        <w:t>(</w:t>
-      </w:r>
-      <w:r>
-        <w:rPr>
-          <w:rFonts w:cstheme="minorHAnsi"/>
-        </w:rPr>
-        <w:t>3</w:t>
-      </w:r>
-      <w:r>
-        <w:rPr>
-          <w:rFonts w:cstheme="minorHAnsi"/>
-        </w:rPr>
-        <w:t>/1</w:t>
-      </w:r>
-      <w:r>
-        <w:rPr>
-          <w:rFonts w:cstheme="minorHAnsi"/>
-        </w:rPr>
-        <w:t>5</w:t>
-      </w:r>
-      <w:r>
-        <w:rPr>
-          <w:rFonts w:cstheme="minorHAnsi"/>
-        </w:rPr>
-        <w:t>/1</w:t>
-      </w:r>
-      <w:r>
-        <w:rPr>
-          <w:rFonts w:cstheme="minorHAnsi"/>
-        </w:rPr>
-        <w:t>3</w:t>
-      </w:r>
-      <w:r>
-        <w:rPr>
-          <w:rFonts w:cstheme="minorHAnsi"/>
-        </w:rPr>
-        <w:t xml:space="preserve">) </w:t>
-      </w:r>
-      <w:r>
-        <w:rPr>
-          <w:rFonts w:cstheme="minorHAnsi"/>
-        </w:rPr>
-        <w:t xml:space="preserve">– </w:t>
-      </w:r>
-      <w:r>
-        <w:rPr>
-          <w:rFonts w:cstheme="minorHAnsi"/>
-        </w:rPr>
-        <w:t>Final d</w:t>
-      </w:r>
-      <w:r>
-        <w:rPr>
-          <w:rFonts w:cstheme="minorHAnsi"/>
-        </w:rPr>
-        <w:t>ebugging and presentation</w:t>
-      </w:r>
-    </w:p>
-    <w:p>
-      <w:pPr>
-        <w:pStyle w:val="ListParagraph"/>
-        <w:numPr>
-          <w:ilvl w:val="0"/>
-          <w:numId w:val="11"/>
-        </w:numPr>
-        <w:rPr>
-          <w:rFonts w:cstheme="minorHAnsi"/>
-        </w:rPr>
-      </w:pPr>
-      <w:r>
-        <w:rPr>
-          <w:rFonts w:cstheme="minorHAnsi"/>
-        </w:rPr>
-        <w:t>Fully wor</w:t>
-      </w:r>
-      <w:r>
-        <w:rPr>
-          <w:rFonts w:cstheme="minorHAnsi"/>
-        </w:rPr>
-        <w:t>king and ready for presentation</w:t>
-      </w:r>
-    </w:p>
-    <w:p>
-      <w:pPr>
-        <w:ind w:left="720"/>
-        <w:rPr>
-          <w:rFonts w:cstheme="minorHAnsi"/>
-        </w:rPr>
-      </w:pPr>
-      <w:r>
-        <w:rPr>
-          <w:rFonts w:cstheme="minorHAnsi"/>
-        </w:rPr>
-        <w:t>Deliverables:</w:t>
-      </w:r>
-    </w:p>
-    <w:p>
-      <w:pPr>
-        <w:pStyle w:val="ListParagraph"/>
-        <w:numPr>
-          <w:ilvl w:val="0"/>
-          <w:numId w:val="20"/>
-        </w:numPr>
-        <w:rPr>
-          <w:rFonts w:cstheme="minorHAnsi"/>
-        </w:rPr>
-      </w:pPr>
-      <w:r>
-        <w:rPr>
-          <w:rFonts w:cstheme="minorHAnsi"/>
-        </w:rPr>
-        <w:t>Completed project and</w:t>
-      </w:r>
-      <w:r>
-        <w:rPr>
-          <w:rFonts w:cstheme="minorHAnsi"/>
-        </w:rPr>
-        <w:t xml:space="preserve"> presentation</w:t>
-      </w:r>
-    </w:p>
-    <w:p>
-      <w:pPr>
-        <w:numPr>
-          <w:ilvl w:val="0"/>
-          <w:numId w:val="1"/>
-        </w:numPr>
-        <w:tabs>
-          <w:tab w:val="num" w:pos="1440"/>
-        </w:tabs>
-        <w:rPr>
-          <w:b/>
-          <w:sz w:val="24"/>
-          <w:szCs w:val="24"/>
-        </w:rPr>
-      </w:pPr>
-      <w:r>
-        <w:rPr>
-          <w:b/>
-          <w:sz w:val="24"/>
-          <w:szCs w:val="24"/>
-        </w:rPr>
-        <w:t>Resources</w:t>
-      </w:r>
-    </w:p>
-    <w:p>
-      <w:pPr>
-        <w:pStyle w:val="ListParagraph"/>
-        <w:tabs>
-          <w:tab w:val="num" w:pos="1440"/>
-        </w:tabs>
-        <w:ind w:left="360"/>
-      </w:pPr>
-      <w:r>
-        <w:t xml:space="preserve">The resources involved in </w:t>
-      </w:r>
-      <w:proofErr w:type="spellStart"/>
-      <w:r>
-        <w:t>Zadify</w:t>
-      </w:r>
-      <w:r>
-        <w:t>’s</w:t>
-      </w:r>
-      <w:proofErr w:type="spellEnd"/>
-      <w:r>
-        <w:t xml:space="preserve"> development and deployment</w:t>
+      </w:pPr>
+      <w:r>
+        <w:t>The resources involved in Zadify</w:t>
+      </w:r>
+      <w:r>
+        <w:t>’s development and deployment</w:t>
       </w:r>
       <w:r>
         <w:t xml:space="preserve"> </w:t>
       </w:r>
-      <w:proofErr w:type="gramStart"/>
       <w:r>
         <w:t>are</w:t>
       </w:r>
       <w:r>
-        <w:t xml:space="preserve"> listed</w:t>
-      </w:r>
-      <w:proofErr w:type="gramEnd"/>
-      <w:r>
-        <w:t xml:space="preserve"> below, with explanations after each bullet.</w:t>
+        <w:t xml:space="preserve"> listed below, with explanations after each bullet.</w:t>
       </w:r>
     </w:p>
     <w:p>
@@ -5096,15 +4803,7 @@
         <w:ind w:left="1080"/>
       </w:pPr>
       <w:r>
-        <w:t xml:space="preserve">Zadify </w:t>
-      </w:r>
-      <w:proofErr w:type="gramStart"/>
-      <w:r>
-        <w:t>will be developed</w:t>
-      </w:r>
-      <w:proofErr w:type="gramEnd"/>
-      <w:r>
-        <w:t xml:space="preserve"> using</w:t>
+        <w:t>Zadify will be developed using</w:t>
       </w:r>
       <w:r>
         <w:t xml:space="preserve"> Mono for Android. Mono for Android also has Android phone emulators, </w:t>
@@ -5116,13 +4815,8 @@
         <w:t xml:space="preserve">which </w:t>
       </w:r>
       <w:r>
-        <w:t xml:space="preserve">Zadify </w:t>
-      </w:r>
-      <w:proofErr w:type="gramStart"/>
-      <w:r>
-        <w:t>will be deployed</w:t>
-      </w:r>
-      <w:proofErr w:type="gramEnd"/>
+        <w:t>Zadify will be deployed</w:t>
+      </w:r>
       <w:r>
         <w:t>.</w:t>
       </w:r>
@@ -5189,23 +4883,7 @@
         <w:ind w:left="1080"/>
       </w:pPr>
       <w:r>
-        <w:t xml:space="preserve">Github </w:t>
-      </w:r>
-      <w:proofErr w:type="gramStart"/>
-      <w:r>
-        <w:t>will be used</w:t>
-      </w:r>
-      <w:proofErr w:type="gramEnd"/>
-      <w:r>
-        <w:t xml:space="preserve"> as a code repository to save </w:t>
-      </w:r>
-      <w:proofErr w:type="spellStart"/>
-      <w:r>
-        <w:t>Zadify’s</w:t>
-      </w:r>
-      <w:proofErr w:type="spellEnd"/>
-      <w:r>
-        <w:t xml:space="preserve"> progress as it is developed.</w:t>
+        <w:t>Github will be used as a code repository to save Zadify’s progress as it is developed.</w:t>
       </w:r>
     </w:p>
     <w:p>
@@ -5225,24 +4903,7 @@
         <w:ind w:left="720" w:firstLine="360"/>
       </w:pPr>
       <w:r>
-        <w:lastRenderedPageBreak/>
-        <w:t xml:space="preserve">Apache log4net </w:t>
-      </w:r>
-      <w:proofErr w:type="gramStart"/>
-      <w:r>
-        <w:t>will be used</w:t>
-      </w:r>
-      <w:proofErr w:type="gramEnd"/>
-      <w:r>
-        <w:t xml:space="preserve"> to maintain logs of </w:t>
-      </w:r>
-      <w:proofErr w:type="spellStart"/>
-      <w:r>
-        <w:t>Zadify’s</w:t>
-      </w:r>
-      <w:proofErr w:type="spellEnd"/>
-      <w:r>
-        <w:t xml:space="preserve"> runs.</w:t>
+        <w:t>Apache log4net will be used to maintain logs of Zadify’s runs.</w:t>
       </w:r>
     </w:p>
     <w:p>
@@ -5259,11 +4920,9 @@
           <w:numId w:val="23"/>
         </w:numPr>
       </w:pPr>
-      <w:proofErr w:type="spellStart"/>
       <w:r>
         <w:t>NUnit</w:t>
       </w:r>
-      <w:proofErr w:type="spellEnd"/>
     </w:p>
     <w:p>
       <w:pPr>
@@ -5276,29 +4935,8 @@
         <w:pStyle w:val="ListParagraph"/>
         <w:ind w:left="1080"/>
       </w:pPr>
-      <w:proofErr w:type="spellStart"/>
-      <w:r>
-        <w:t>NUnit</w:t>
-      </w:r>
-      <w:proofErr w:type="spellEnd"/>
-      <w:r>
-        <w:t xml:space="preserve"> </w:t>
-      </w:r>
-      <w:proofErr w:type="gramStart"/>
-      <w:r>
-        <w:t>will be used</w:t>
-      </w:r>
-      <w:proofErr w:type="gramEnd"/>
-      <w:r>
-        <w:t xml:space="preserve"> to develop unit tests during </w:t>
-      </w:r>
-      <w:proofErr w:type="spellStart"/>
-      <w:r>
-        <w:t>Zadify’s</w:t>
-      </w:r>
-      <w:proofErr w:type="spellEnd"/>
-      <w:r>
-        <w:t xml:space="preserve"> development.</w:t>
+      <w:r>
+        <w:t>NUnit will be used to develop unit tests during Zadify’s development.</w:t>
       </w:r>
     </w:p>
     <w:p>
@@ -5316,6 +4954,7 @@
         </w:numPr>
       </w:pPr>
       <w:r>
+        <w:lastRenderedPageBreak/>
         <w:t>VM</w:t>
       </w:r>
       <w:r>
@@ -5336,29 +4975,13 @@
         <w:t>w</w:t>
       </w:r>
       <w:r>
-        <w:t xml:space="preserve">are Workstation 9 </w:t>
-      </w:r>
-      <w:proofErr w:type="gramStart"/>
-      <w:r>
-        <w:t>will be used</w:t>
-      </w:r>
-      <w:proofErr w:type="gramEnd"/>
-      <w:r>
-        <w:t xml:space="preserve"> to host a vi</w:t>
+        <w:t>are Workstation 9 will be used to host a vi</w:t>
       </w:r>
       <w:r>
         <w:t>r</w:t>
       </w:r>
       <w:r>
-        <w:t xml:space="preserve">tual server where </w:t>
-      </w:r>
-      <w:proofErr w:type="spellStart"/>
-      <w:r>
-        <w:t>Zadify’s</w:t>
-      </w:r>
-      <w:proofErr w:type="spellEnd"/>
-      <w:r>
-        <w:t xml:space="preserve"> network data will be stored.</w:t>
+        <w:t>tual server where Zadify’s network data will be stored.</w:t>
       </w:r>
     </w:p>
     <w:p>
@@ -5410,16 +5033,6 @@
         <w:gridCol w:w="1539"/>
         <w:gridCol w:w="1530"/>
         <w:gridCol w:w="1529"/>
-        <w:tblGridChange w:id="1">
-          <w:tblGrid>
-            <w:gridCol w:w="1524"/>
-            <w:gridCol w:w="1529"/>
-            <w:gridCol w:w="1565"/>
-            <w:gridCol w:w="1539"/>
-            <w:gridCol w:w="1530"/>
-            <w:gridCol w:w="1529"/>
-          </w:tblGrid>
-        </w:tblGridChange>
       </w:tblGrid>
       <w:tr>
         <w:tc>
@@ -5762,13 +5375,8 @@
               </w:tabs>
               <w:jc w:val="center"/>
             </w:pPr>
-            <w:proofErr w:type="spellStart"/>
             <w:r>
-              <w:t>Motorcyle</w:t>
-            </w:r>
-            <w:proofErr w:type="spellEnd"/>
-            <w:r>
-              <w:t xml:space="preserve"> Helmet, Knight Armor</w:t>
+              <w:t>Motorcyle Helmet, Knight Armor</w:t>
             </w:r>
           </w:p>
         </w:tc>
@@ -5799,13 +5407,8 @@
               </w:tabs>
               <w:jc w:val="center"/>
             </w:pPr>
-            <w:proofErr w:type="spellStart"/>
             <w:r>
-              <w:t>Haz</w:t>
-            </w:r>
-            <w:proofErr w:type="spellEnd"/>
-            <w:r>
-              <w:t xml:space="preserve">-mat Suit, Body Armor </w:t>
+              <w:t xml:space="preserve">Haz-mat Suit, Body Armor </w:t>
             </w:r>
           </w:p>
         </w:tc>
@@ -5855,13 +5458,8 @@
               <w:jc w:val="center"/>
             </w:pPr>
             <w:r>
-              <w:t xml:space="preserve">Shotgun, Handgun, </w:t>
+              <w:t>Shotgun, Handgun, Board+Nail</w:t>
             </w:r>
-            <w:proofErr w:type="spellStart"/>
-            <w:r>
-              <w:t>Board+Nail</w:t>
-            </w:r>
-            <w:proofErr w:type="spellEnd"/>
           </w:p>
         </w:tc>
         <w:tc>
@@ -5907,13 +5505,8 @@
               </w:tabs>
               <w:jc w:val="center"/>
             </w:pPr>
-            <w:proofErr w:type="spellStart"/>
             <w:r>
-              <w:t>Lightsaber</w:t>
-            </w:r>
-            <w:proofErr w:type="spellEnd"/>
-            <w:r>
-              <w:t xml:space="preserve">, Laser Gun, Towel </w:t>
+              <w:t xml:space="preserve">Lightsaber, Laser Gun, Towel </w:t>
             </w:r>
           </w:p>
         </w:tc>
@@ -5929,15 +5522,7 @@
               <w:jc w:val="center"/>
             </w:pPr>
             <w:r>
-              <w:t xml:space="preserve">Mace </w:t>
-            </w:r>
-            <w:proofErr w:type="spellStart"/>
-            <w:r>
-              <w:t>mace</w:t>
-            </w:r>
-            <w:proofErr w:type="spellEnd"/>
-            <w:r>
-              <w:t>, Hatchet, Cleats</w:t>
+              <w:t>Mace mace, Hatchet, Cleats</w:t>
             </w:r>
           </w:p>
         </w:tc>
@@ -5962,7 +5547,7 @@
 </file>
 
 <file path=word/endnotes.xml><?xml version="1.0" encoding="utf-8"?>
-<w:endnotes xmlns:wpc="http://schemas.microsoft.com/office/word/2010/wordprocessingCanvas" xmlns:mc="http://schemas.openxmlformats.org/markup-compatibility/2006" xmlns:o="urn:schemas-microsoft-com:office:office" xmlns:r="http://schemas.openxmlformats.org/officeDocument/2006/relationships" xmlns:m="http://schemas.openxmlformats.org/officeDocument/2006/math" xmlns:v="urn:schemas-microsoft-com:vml" xmlns:wp14="http://schemas.microsoft.com/office/word/2010/wordprocessingDrawing" xmlns:wp="http://schemas.openxmlformats.org/drawingml/2006/wordprocessingDrawing" xmlns:w10="urn:schemas-microsoft-com:office:word" xmlns:w="http://schemas.openxmlformats.org/wordprocessingml/2006/main" xmlns:w14="http://schemas.microsoft.com/office/word/2010/wordml" xmlns:wpg="http://schemas.microsoft.com/office/word/2010/wordprocessingGroup" xmlns:wpi="http://schemas.microsoft.com/office/word/2010/wordprocessingInk" xmlns:wne="http://schemas.microsoft.com/office/word/2006/wordml" xmlns:wps="http://schemas.microsoft.com/office/word/2010/wordprocessingShape" mc:Ignorable="w14 wp14">
+<w:endnotes xmlns:wpc="http://schemas.microsoft.com/office/word/2010/wordprocessingCanvas" xmlns:mc="http://schemas.openxmlformats.org/markup-compatibility/2006" xmlns:o="urn:schemas-microsoft-com:office:office" xmlns:r="http://schemas.openxmlformats.org/officeDocument/2006/relationships" xmlns:m="http://schemas.openxmlformats.org/officeDocument/2006/math" xmlns:v="urn:schemas-microsoft-com:vml" xmlns:wp14="http://schemas.microsoft.com/office/word/2010/wordprocessingDrawing" xmlns:wp="http://schemas.openxmlformats.org/drawingml/2006/wordprocessingDrawing" xmlns:w10="urn:schemas-microsoft-com:office:word" xmlns:w="http://schemas.openxmlformats.org/wordprocessingml/2006/main" xmlns:w14="http://schemas.microsoft.com/office/word/2010/wordml" xmlns:w15="http://schemas.microsoft.com/office/word/2012/wordml" xmlns:wpg="http://schemas.microsoft.com/office/word/2010/wordprocessingGroup" xmlns:wpi="http://schemas.microsoft.com/office/word/2010/wordprocessingInk" xmlns:wne="http://schemas.microsoft.com/office/word/2006/wordml" xmlns:wps="http://schemas.microsoft.com/office/word/2010/wordprocessingShape" mc:Ignorable="w14 w15 wp14">
   <w:endnote w:type="separator" w:id="-1">
     <w:p>
       <w:pPr>
@@ -5987,7 +5572,7 @@
 </file>
 
 <file path=word/footnotes.xml><?xml version="1.0" encoding="utf-8"?>
-<w:footnotes xmlns:wpc="http://schemas.microsoft.com/office/word/2010/wordprocessingCanvas" xmlns:mc="http://schemas.openxmlformats.org/markup-compatibility/2006" xmlns:o="urn:schemas-microsoft-com:office:office" xmlns:r="http://schemas.openxmlformats.org/officeDocument/2006/relationships" xmlns:m="http://schemas.openxmlformats.org/officeDocument/2006/math" xmlns:v="urn:schemas-microsoft-com:vml" xmlns:wp14="http://schemas.microsoft.com/office/word/2010/wordprocessingDrawing" xmlns:wp="http://schemas.openxmlformats.org/drawingml/2006/wordprocessingDrawing" xmlns:w10="urn:schemas-microsoft-com:office:word" xmlns:w="http://schemas.openxmlformats.org/wordprocessingml/2006/main" xmlns:w14="http://schemas.microsoft.com/office/word/2010/wordml" xmlns:wpg="http://schemas.microsoft.com/office/word/2010/wordprocessingGroup" xmlns:wpi="http://schemas.microsoft.com/office/word/2010/wordprocessingInk" xmlns:wne="http://schemas.microsoft.com/office/word/2006/wordml" xmlns:wps="http://schemas.microsoft.com/office/word/2010/wordprocessingShape" mc:Ignorable="w14 wp14">
+<w:footnotes xmlns:wpc="http://schemas.microsoft.com/office/word/2010/wordprocessingCanvas" xmlns:mc="http://schemas.openxmlformats.org/markup-compatibility/2006" xmlns:o="urn:schemas-microsoft-com:office:office" xmlns:r="http://schemas.openxmlformats.org/officeDocument/2006/relationships" xmlns:m="http://schemas.openxmlformats.org/officeDocument/2006/math" xmlns:v="urn:schemas-microsoft-com:vml" xmlns:wp14="http://schemas.microsoft.com/office/word/2010/wordprocessingDrawing" xmlns:wp="http://schemas.openxmlformats.org/drawingml/2006/wordprocessingDrawing" xmlns:w10="urn:schemas-microsoft-com:office:word" xmlns:w="http://schemas.openxmlformats.org/wordprocessingml/2006/main" xmlns:w14="http://schemas.microsoft.com/office/word/2010/wordml" xmlns:w15="http://schemas.microsoft.com/office/word/2012/wordml" xmlns:wpg="http://schemas.microsoft.com/office/word/2010/wordprocessingGroup" xmlns:wpi="http://schemas.microsoft.com/office/word/2010/wordprocessingInk" xmlns:wne="http://schemas.microsoft.com/office/word/2006/wordml" xmlns:wps="http://schemas.microsoft.com/office/word/2010/wordprocessingShape" mc:Ignorable="w14 w15 wp14">
   <w:footnote w:type="separator" w:id="-1">
     <w:p>
       <w:pPr>
@@ -6012,7 +5597,7 @@
 </file>
 
 <file path=word/numbering.xml><?xml version="1.0" encoding="utf-8"?>
-<w:numbering xmlns:wpc="http://schemas.microsoft.com/office/word/2010/wordprocessingCanvas" xmlns:mc="http://schemas.openxmlformats.org/markup-compatibility/2006" xmlns:o="urn:schemas-microsoft-com:office:office" xmlns:r="http://schemas.openxmlformats.org/officeDocument/2006/relationships" xmlns:m="http://schemas.openxmlformats.org/officeDocument/2006/math" xmlns:v="urn:schemas-microsoft-com:vml" xmlns:wp14="http://schemas.microsoft.com/office/word/2010/wordprocessingDrawing" xmlns:wp="http://schemas.openxmlformats.org/drawingml/2006/wordprocessingDrawing" xmlns:w10="urn:schemas-microsoft-com:office:word" xmlns:w="http://schemas.openxmlformats.org/wordprocessingml/2006/main" xmlns:w14="http://schemas.microsoft.com/office/word/2010/wordml" xmlns:wpg="http://schemas.microsoft.com/office/word/2010/wordprocessingGroup" xmlns:wpi="http://schemas.microsoft.com/office/word/2010/wordprocessingInk" xmlns:wne="http://schemas.microsoft.com/office/word/2006/wordml" xmlns:wps="http://schemas.microsoft.com/office/word/2010/wordprocessingShape" mc:Ignorable="w14 wp14">
+<w:numbering xmlns:wpc="http://schemas.microsoft.com/office/word/2010/wordprocessingCanvas" xmlns:mc="http://schemas.openxmlformats.org/markup-compatibility/2006" xmlns:o="urn:schemas-microsoft-com:office:office" xmlns:r="http://schemas.openxmlformats.org/officeDocument/2006/relationships" xmlns:m="http://schemas.openxmlformats.org/officeDocument/2006/math" xmlns:v="urn:schemas-microsoft-com:vml" xmlns:wp14="http://schemas.microsoft.com/office/word/2010/wordprocessingDrawing" xmlns:wp="http://schemas.openxmlformats.org/drawingml/2006/wordprocessingDrawing" xmlns:w10="urn:schemas-microsoft-com:office:word" xmlns:w="http://schemas.openxmlformats.org/wordprocessingml/2006/main" xmlns:w14="http://schemas.microsoft.com/office/word/2010/wordml" xmlns:w15="http://schemas.microsoft.com/office/word/2012/wordml" xmlns:wpg="http://schemas.microsoft.com/office/word/2010/wordprocessingGroup" xmlns:wpi="http://schemas.microsoft.com/office/word/2010/wordprocessingInk" xmlns:wne="http://schemas.microsoft.com/office/word/2006/wordml" xmlns:wps="http://schemas.microsoft.com/office/word/2010/wordprocessingShape" mc:Ignorable="w14 w15 wp14">
   <w:abstractNum w:abstractNumId="0">
     <w:nsid w:val="0943762B"/>
     <w:multiLevelType w:val="hybridMultilevel"/>
@@ -8871,7 +8456,7 @@
 </file>
 
 <file path=word/styles.xml><?xml version="1.0" encoding="utf-8"?>
-<w:styles xmlns:mc="http://schemas.openxmlformats.org/markup-compatibility/2006" xmlns:r="http://schemas.openxmlformats.org/officeDocument/2006/relationships" xmlns:w="http://schemas.openxmlformats.org/wordprocessingml/2006/main" xmlns:w14="http://schemas.microsoft.com/office/word/2010/wordml" mc:Ignorable="w14">
+<w:styles xmlns:mc="http://schemas.openxmlformats.org/markup-compatibility/2006" xmlns:r="http://schemas.openxmlformats.org/officeDocument/2006/relationships" xmlns:w="http://schemas.openxmlformats.org/wordprocessingml/2006/main" xmlns:w14="http://schemas.microsoft.com/office/word/2010/wordml" xmlns:w15="http://schemas.microsoft.com/office/word/2012/wordml" mc:Ignorable="w14 w15">
   <w:docDefaults>
     <w:rPrDefault>
       <w:rPr>
@@ -8887,523 +8472,378 @@
       </w:pPr>
     </w:pPrDefault>
   </w:docDefaults>
-  <w:latentStyles w:defLockedState="0" w:defUIPriority="99" w:defSemiHidden="1" w:defUnhideWhenUsed="1" w:defQFormat="0" w:count="267">
-    <w:lsdException w:name="Normal" w:semiHidden="0" w:uiPriority="0" w:unhideWhenUsed="0" w:qFormat="1"/>
-    <w:lsdException w:name="heading 1" w:semiHidden="0" w:uiPriority="9" w:unhideWhenUsed="0" w:qFormat="1"/>
-    <w:lsdException w:name="heading 2" w:uiPriority="9" w:qFormat="1"/>
-    <w:lsdException w:name="heading 3" w:uiPriority="9" w:qFormat="1"/>
-    <w:lsdException w:name="heading 4" w:uiPriority="9" w:qFormat="1"/>
-    <w:lsdException w:name="heading 5" w:uiPriority="9" w:qFormat="1"/>
-    <w:lsdException w:name="heading 6" w:uiPriority="9" w:qFormat="1"/>
-    <w:lsdException w:name="heading 7" w:uiPriority="9" w:qFormat="1"/>
-    <w:lsdException w:name="heading 8" w:uiPriority="9" w:qFormat="1"/>
-    <w:lsdException w:name="heading 9" w:uiPriority="9" w:qFormat="1"/>
-    <w:lsdException w:name="toc 1" w:uiPriority="39"/>
-    <w:lsdException w:name="toc 2" w:uiPriority="39"/>
-    <w:lsdException w:name="toc 3" w:uiPriority="39"/>
-    <w:lsdException w:name="toc 4" w:uiPriority="39"/>
-    <w:lsdException w:name="toc 5" w:uiPriority="39"/>
-    <w:lsdException w:name="toc 6" w:uiPriority="39"/>
-    <w:lsdException w:name="toc 7" w:uiPriority="39"/>
-    <w:lsdException w:name="toc 8" w:uiPriority="39"/>
-    <w:lsdException w:name="toc 9" w:uiPriority="39"/>
-    <w:lsdException w:name="caption" w:uiPriority="35" w:qFormat="1"/>
-    <w:lsdException w:name="Title" w:semiHidden="0" w:uiPriority="10" w:unhideWhenUsed="0" w:qFormat="1"/>
-    <w:lsdException w:name="Default Paragraph Font" w:uiPriority="1"/>
-    <w:lsdException w:name="Subtitle" w:semiHidden="0" w:uiPriority="11" w:unhideWhenUsed="0" w:qFormat="1"/>
-    <w:lsdException w:name="Strong" w:semiHidden="0" w:uiPriority="22" w:unhideWhenUsed="0" w:qFormat="1"/>
-    <w:lsdException w:name="Emphasis" w:semiHidden="0" w:uiPriority="20" w:unhideWhenUsed="0" w:qFormat="1"/>
-    <w:lsdException w:name="Table Grid" w:semiHidden="0" w:uiPriority="59" w:unhideWhenUsed="0"/>
-    <w:lsdException w:name="Placeholder Text" w:unhideWhenUsed="0"/>
-    <w:lsdException w:name="No Spacing" w:semiHidden="0" w:uiPriority="1" w:unhideWhenUsed="0" w:qFormat="1"/>
-    <w:lsdException w:name="Light Shading" w:semiHidden="0" w:uiPriority="60" w:unhideWhenUsed="0"/>
-    <w:lsdException w:name="Light List" w:semiHidden="0" w:uiPriority="61" w:unhideWhenUsed="0"/>
-    <w:lsdException w:name="Light Grid" w:semiHidden="0" w:uiPriority="62" w:unhideWhenUsed="0"/>
-    <w:lsdException w:name="Medium Shading 1" w:semiHidden="0" w:uiPriority="63" w:unhideWhenUsed="0"/>
-    <w:lsdException w:name="Medium Shading 2" w:semiHidden="0" w:uiPriority="64" w:unhideWhenUsed="0"/>
-    <w:lsdException w:name="Medium List 1" w:semiHidden="0" w:uiPriority="65" w:unhideWhenUsed="0"/>
-    <w:lsdException w:name="Medium List 2" w:semiHidden="0" w:uiPriority="66" w:unhideWhenUsed="0"/>
-    <w:lsdException w:name="Medium Grid 1" w:semiHidden="0" w:uiPriority="67" w:unhideWhenUsed="0"/>
-    <w:lsdException w:name="Medium Grid 2" w:semiHidden="0" w:uiPriority="68" w:unhideWhenUsed="0"/>
-    <w:lsdException w:name="Medium Grid 3" w:semiHidden="0" w:uiPriority="69" w:unhideWhenUsed="0"/>
-    <w:lsdException w:name="Dark List" w:semiHidden="0" w:uiPriority="70" w:unhideWhenUsed="0"/>
-    <w:lsdException w:name="Colorful Shading" w:semiHidden="0" w:uiPriority="71" w:unhideWhenUsed="0"/>
-    <w:lsdException w:name="Colorful List" w:semiHidden="0" w:uiPriority="72" w:unhideWhenUsed="0"/>
-    <w:lsdException w:name="Colorful Grid" w:semiHidden="0" w:uiPriority="73" w:unhideWhenUsed="0"/>
-    <w:lsdException w:name="Light Shading Accent 1" w:semiHidden="0" w:uiPriority="60" w:unhideWhenUsed="0"/>
-    <w:lsdException w:name="Light List Accent 1" w:semiHidden="0" w:uiPriority="61" w:unhideWhenUsed="0"/>
-    <w:lsdException w:name="Light Grid Accent 1" w:semiHidden="0" w:uiPriority="62" w:unhideWhenUsed="0"/>
-    <w:lsdException w:name="Medium Shading 1 Accent 1" w:semiHidden="0" w:uiPriority="63" w:unhideWhenUsed="0"/>
-    <w:lsdException w:name="Medium Shading 2 Accent 1" w:semiHidden="0" w:uiPriority="64" w:unhideWhenUsed="0"/>
-    <w:lsdException w:name="Medium List 1 Accent 1" w:semiHidden="0" w:uiPriority="65" w:unhideWhenUsed="0"/>
-    <w:lsdException w:name="Revision" w:unhideWhenUsed="0"/>
-    <w:lsdException w:name="List Paragraph" w:semiHidden="0" w:uiPriority="34" w:unhideWhenUsed="0" w:qFormat="1"/>
-    <w:lsdException w:name="Quote" w:semiHidden="0" w:uiPriority="29" w:unhideWhenUsed="0" w:qFormat="1"/>
-    <w:lsdException w:name="Intense Quote" w:semiHidden="0" w:uiPriority="30" w:unhideWhenUsed="0" w:qFormat="1"/>
-    <w:lsdException w:name="Medium List 2 Accent 1" w:semiHidden="0" w:uiPriority="66" w:unhideWhenUsed="0"/>
-    <w:lsdException w:name="Medium Grid 1 Accent 1" w:semiHidden="0" w:uiPriority="67" w:unhideWhenUsed="0"/>
-    <w:lsdException w:name="Medium Grid 2 Accent 1" w:semiHidden="0" w:uiPriority="68" w:unhideWhenUsed="0"/>
-    <w:lsdException w:name="Medium Grid 3 Accent 1" w:semiHidden="0" w:uiPriority="69" w:unhideWhenUsed="0"/>
-    <w:lsdException w:name="Dark List Accent 1" w:semiHidden="0" w:uiPriority="70" w:unhideWhenUsed="0"/>
-    <w:lsdException w:name="Colorful Shading Accent 1" w:semiHidden="0" w:uiPriority="71" w:unhideWhenUsed="0"/>
-    <w:lsdException w:name="Colorful List Accent 1" w:semiHidden="0" w:uiPriority="72" w:unhideWhenUsed="0"/>
-    <w:lsdException w:name="Colorful Grid Accent 1" w:semiHidden="0" w:uiPriority="73" w:unhideWhenUsed="0"/>
-    <w:lsdException w:name="Light Shading Accent 2" w:semiHidden="0" w:uiPriority="60" w:unhideWhenUsed="0"/>
-    <w:lsdException w:name="Light List Accent 2" w:semiHidden="0" w:uiPriority="61" w:unhideWhenUsed="0"/>
-    <w:lsdException w:name="Light Grid Accent 2" w:semiHidden="0" w:uiPriority="62" w:unhideWhenUsed="0"/>
-    <w:lsdException w:name="Medium Shading 1 Accent 2" w:semiHidden="0" w:uiPriority="63" w:unhideWhenUsed="0"/>
-    <w:lsdException w:name="Medium Shading 2 Accent 2" w:semiHidden="0" w:uiPriority="64" w:unhideWhenUsed="0"/>
-    <w:lsdException w:name="Medium List 1 Accent 2" w:semiHidden="0" w:uiPriority="65" w:unhideWhenUsed="0"/>
-    <w:lsdException w:name="Medium List 2 Accent 2" w:semiHidden="0" w:uiPriority="66" w:unhideWhenUsed="0"/>
-    <w:lsdException w:name="Medium Grid 1 Accent 2" w:semiHidden="0" w:uiPriority="67" w:unhideWhenUsed="0"/>
-    <w:lsdException w:name="Medium Grid 2 Accent 2" w:semiHidden="0" w:uiPriority="68" w:unhideWhenUsed="0"/>
-    <w:lsdException w:name="Medium Grid 3 Accent 2" w:semiHidden="0" w:uiPriority="69" w:unhideWhenUsed="0"/>
-    <w:lsdException w:name="Dark List Accent 2" w:semiHidden="0" w:uiPriority="70" w:unhideWhenUsed="0"/>
-    <w:lsdException w:name="Colorful Shading Accent 2" w:semiHidden="0" w:uiPriority="71" w:unhideWhenUsed="0"/>
-    <w:lsdException w:name="Colorful List Accent 2" w:semiHidden="0" w:uiPriority="72" w:unhideWhenUsed="0"/>
-    <w:lsdException w:name="Colorful Grid Accent 2" w:semiHidden="0" w:uiPriority="73" w:unhideWhenUsed="0"/>
-    <w:lsdException w:name="Light Shading Accent 3" w:semiHidden="0" w:uiPriority="60" w:unhideWhenUsed="0"/>
-    <w:lsdException w:name="Light List Accent 3" w:semiHidden="0" w:uiPriority="61" w:unhideWhenUsed="0"/>
-    <w:lsdException w:name="Light Grid Accent 3" w:semiHidden="0" w:uiPriority="62" w:unhideWhenUsed="0"/>
-    <w:lsdException w:name="Medium Shading 1 Accent 3" w:semiHidden="0" w:uiPriority="63" w:unhideWhenUsed="0"/>
-    <w:lsdException w:name="Medium Shading 2 Accent 3" w:semiHidden="0" w:uiPriority="64" w:unhideWhenUsed="0"/>
-    <w:lsdException w:name="Medium List 1 Accent 3" w:semiHidden="0" w:uiPriority="65" w:unhideWhenUsed="0"/>
-    <w:lsdException w:name="Medium List 2 Accent 3" w:semiHidden="0" w:uiPriority="66" w:unhideWhenUsed="0"/>
-    <w:lsdException w:name="Medium Grid 1 Accent 3" w:semiHidden="0" w:uiPriority="67" w:unhideWhenUsed="0"/>
-    <w:lsdException w:name="Medium Grid 2 Accent 3" w:semiHidden="0" w:uiPriority="68" w:unhideWhenUsed="0"/>
-    <w:lsdException w:name="Medium Grid 3 Accent 3" w:semiHidden="0" w:uiPriority="69" w:unhideWhenUsed="0"/>
-    <w:lsdException w:name="Dark List Accent 3" w:semiHidden="0" w:uiPriority="70" w:unhideWhenUsed="0"/>
-    <w:lsdException w:name="Colorful Shading Accent 3" w:semiHidden="0" w:uiPriority="71" w:unhideWhenUsed="0"/>
-    <w:lsdException w:name="Colorful List Accent 3" w:semiHidden="0" w:uiPriority="72" w:unhideWhenUsed="0"/>
-    <w:lsdException w:name="Colorful Grid Accent 3" w:semiHidden="0" w:uiPriority="73" w:unhideWhenUsed="0"/>
-    <w:lsdException w:name="Light Shading Accent 4" w:semiHidden="0" w:uiPriority="60" w:unhideWhenUsed="0"/>
-    <w:lsdException w:name="Light List Accent 4" w:semiHidden="0" w:uiPriority="61" w:unhideWhenUsed="0"/>
-    <w:lsdException w:name="Light Grid Accent 4" w:semiHidden="0" w:uiPriority="62" w:unhideWhenUsed="0"/>
-    <w:lsdException w:name="Medium Shading 1 Accent 4" w:semiHidden="0" w:uiPriority="63" w:unhideWhenUsed="0"/>
-    <w:lsdException w:name="Medium Shading 2 Accent 4" w:semiHidden="0" w:uiPriority="64" w:unhideWhenUsed="0"/>
-    <w:lsdException w:name="Medium List 1 Accent 4" w:semiHidden="0" w:uiPriority="65" w:unhideWhenUsed="0"/>
-    <w:lsdException w:name="Medium List 2 Accent 4" w:semiHidden="0" w:uiPriority="66" w:unhideWhenUsed="0"/>
-    <w:lsdException w:name="Medium Grid 1 Accent 4" w:semiHidden="0" w:uiPriority="67" w:unhideWhenUsed="0"/>
-    <w:lsdException w:name="Medium Grid 2 Accent 4" w:semiHidden="0" w:uiPriority="68" w:unhideWhenUsed="0"/>
-    <w:lsdException w:name="Medium Grid 3 Accent 4" w:semiHidden="0" w:uiPriority="69" w:unhideWhenUsed="0"/>
-    <w:lsdException w:name="Dark List Accent 4" w:semiHidden="0" w:uiPriority="70" w:unhideWhenUsed="0"/>
-    <w:lsdException w:name="Colorful Shading Accent 4" w:semiHidden="0" w:uiPriority="71" w:unhideWhenUsed="0"/>
-    <w:lsdException w:name="Colorful List Accent 4" w:semiHidden="0" w:uiPriority="72" w:unhideWhenUsed="0"/>
-    <w:lsdException w:name="Colorful Grid Accent 4" w:semiHidden="0" w:uiPriority="73" w:unhideWhenUsed="0"/>
-    <w:lsdException w:name="Light Shading Accent 5" w:semiHidden="0" w:uiPriority="60" w:unhideWhenUsed="0"/>
-    <w:lsdException w:name="Light List Accent 5" w:semiHidden="0" w:uiPriority="61" w:unhideWhenUsed="0"/>
-    <w:lsdException w:name="Light Grid Accent 5" w:semiHidden="0" w:uiPriority="62" w:unhideWhenUsed="0"/>
-    <w:lsdException w:name="Medium Shading 1 Accent 5" w:semiHidden="0" w:uiPriority="63" w:unhideWhenUsed="0"/>
-    <w:lsdException w:name="Medium Shading 2 Accent 5" w:semiHidden="0" w:uiPriority="64" w:unhideWhenUsed="0"/>
-    <w:lsdException w:name="Medium List 1 Accent 5" w:semiHidden="0" w:uiPriority="65" w:unhideWhenUsed="0"/>
-    <w:lsdException w:name="Medium List 2 Accent 5" w:semiHidden="0" w:uiPriority="66" w:unhideWhenUsed="0"/>
-    <w:lsdException w:name="Medium Grid 1 Accent 5" w:semiHidden="0" w:uiPriority="67" w:unhideWhenUsed="0"/>
-    <w:lsdException w:name="Medium Grid 2 Accent 5" w:semiHidden="0" w:uiPriority="68" w:unhideWhenUsed="0"/>
-    <w:lsdException w:name="Medium Grid 3 Accent 5" w:semiHidden="0" w:uiPriority="69" w:unhideWhenUsed="0"/>
-    <w:lsdException w:name="Dark List Accent 5" w:semiHidden="0" w:uiPriority="70" w:unhideWhenUsed="0"/>
-    <w:lsdException w:name="Colorful Shading Accent 5" w:semiHidden="0" w:uiPriority="71" w:unhideWhenUsed="0"/>
-    <w:lsdException w:name="Colorful List Accent 5" w:semiHidden="0" w:uiPriority="72" w:unhideWhenUsed="0"/>
-    <w:lsdException w:name="Colorful Grid Accent 5" w:semiHidden="0" w:uiPriority="73" w:unhideWhenUsed="0"/>
-    <w:lsdException w:name="Light Shading Accent 6" w:semiHidden="0" w:uiPriority="60" w:unhideWhenUsed="0"/>
-    <w:lsdException w:name="Light List Accent 6" w:semiHidden="0" w:uiPriority="61" w:unhideWhenUsed="0"/>
-    <w:lsdException w:name="Light Grid Accent 6" w:semiHidden="0" w:uiPriority="62" w:unhideWhenUsed="0"/>
-    <w:lsdException w:name="Medium Shading 1 Accent 6" w:semiHidden="0" w:uiPriority="63" w:unhideWhenUsed="0"/>
-    <w:lsdException w:name="Medium Shading 2 Accent 6" w:semiHidden="0" w:uiPriority="64" w:unhideWhenUsed="0"/>
-    <w:lsdException w:name="Medium List 1 Accent 6" w:semiHidden="0" w:uiPriority="65" w:unhideWhenUsed="0"/>
-    <w:lsdException w:name="Medium List 2 Accent 6" w:semiHidden="0" w:uiPriority="66" w:unhideWhenUsed="0"/>
-    <w:lsdException w:name="Medium Grid 1 Accent 6" w:semiHidden="0" w:uiPriority="67" w:unhideWhenUsed="0"/>
-    <w:lsdException w:name="Medium Grid 2 Accent 6" w:semiHidden="0" w:uiPriority="68" w:unhideWhenUsed="0"/>
-    <w:lsdException w:name="Medium Grid 3 Accent 6" w:semiHidden="0" w:uiPriority="69" w:unhideWhenUsed="0"/>
-    <w:lsdException w:name="Dark List Accent 6" w:semiHidden="0" w:uiPriority="70" w:unhideWhenUsed="0"/>
-    <w:lsdException w:name="Colorful Shading Accent 6" w:semiHidden="0" w:uiPriority="71" w:unhideWhenUsed="0"/>
-    <w:lsdException w:name="Colorful List Accent 6" w:semiHidden="0" w:uiPriority="72" w:unhideWhenUsed="0"/>
-    <w:lsdException w:name="Colorful Grid Accent 6" w:semiHidden="0" w:uiPriority="73" w:unhideWhenUsed="0"/>
-    <w:lsdException w:name="Subtle Emphasis" w:semiHidden="0" w:uiPriority="19" w:unhideWhenUsed="0" w:qFormat="1"/>
-    <w:lsdException w:name="Intense Emphasis" w:semiHidden="0" w:uiPriority="21" w:unhideWhenUsed="0" w:qFormat="1"/>
-    <w:lsdException w:name="Subtle Reference" w:semiHidden="0" w:uiPriority="31" w:unhideWhenUsed="0" w:qFormat="1"/>
-    <w:lsdException w:name="Intense Reference" w:semiHidden="0" w:uiPriority="32" w:unhideWhenUsed="0" w:qFormat="1"/>
-    <w:lsdException w:name="Book Title" w:semiHidden="0" w:uiPriority="33" w:unhideWhenUsed="0" w:qFormat="1"/>
-    <w:lsdException w:name="Bibliography" w:uiPriority="37"/>
-    <w:lsdException w:name="TOC Heading" w:uiPriority="39" w:qFormat="1"/>
-  </w:latentStyles>
-  <w:style w:type="paragraph" w:default="1" w:styleId="Normal">
-    <w:name w:val="Normal"/>
-    <w:qFormat/>
-  </w:style>
-  <w:style w:type="character" w:default="1" w:styleId="DefaultParagraphFont">
-    <w:name w:val="Default Paragraph Font"/>
-    <w:uiPriority w:val="1"/>
-    <w:semiHidden/>
-    <w:unhideWhenUsed/>
-  </w:style>
-  <w:style w:type="table" w:default="1" w:styleId="TableNormal">
-    <w:name w:val="Normal Table"/>
-    <w:uiPriority w:val="99"/>
-    <w:semiHidden/>
-    <w:unhideWhenUsed/>
-    <w:tblPr>
-      <w:tblInd w:w="0" w:type="dxa"/>
-      <w:tblCellMar>
-        <w:top w:w="0" w:type="dxa"/>
-        <w:left w:w="108" w:type="dxa"/>
-        <w:bottom w:w="0" w:type="dxa"/>
-        <w:right w:w="108" w:type="dxa"/>
-      </w:tblCellMar>
-    </w:tblPr>
-  </w:style>
-  <w:style w:type="numbering" w:default="1" w:styleId="NoList">
-    <w:name w:val="No List"/>
-    <w:uiPriority w:val="99"/>
-    <w:semiHidden/>
-    <w:unhideWhenUsed/>
-  </w:style>
-  <w:style w:type="paragraph" w:styleId="ListParagraph">
-    <w:name w:val="List Paragraph"/>
-    <w:basedOn w:val="Normal"/>
-    <w:uiPriority w:val="34"/>
-    <w:qFormat/>
-    <w:rsid w:val="00B5310D"/>
-    <w:pPr>
-      <w:ind w:left="720"/>
-      <w:contextualSpacing/>
-    </w:pPr>
-  </w:style>
-  <w:style w:type="table" w:styleId="TableGrid">
-    <w:name w:val="Table Grid"/>
-    <w:basedOn w:val="TableNormal"/>
-    <w:uiPriority w:val="59"/>
-    <w:rsid w:val="00551018"/>
-    <w:pPr>
-      <w:spacing w:after="0" w:line="240" w:lineRule="auto"/>
-    </w:pPr>
-    <w:tblPr>
-      <w:tblInd w:w="0" w:type="dxa"/>
-      <w:tblBorders>
-        <w:top w:val="single" w:sz="4" w:space="0" w:color="auto"/>
-        <w:left w:val="single" w:sz="4" w:space="0" w:color="auto"/>
-        <w:bottom w:val="single" w:sz="4" w:space="0" w:color="auto"/>
-        <w:right w:val="single" w:sz="4" w:space="0" w:color="auto"/>
-        <w:insideH w:val="single" w:sz="4" w:space="0" w:color="auto"/>
-        <w:insideV w:val="single" w:sz="4" w:space="0" w:color="auto"/>
-      </w:tblBorders>
-      <w:tblCellMar>
-        <w:top w:w="0" w:type="dxa"/>
-        <w:left w:w="108" w:type="dxa"/>
-        <w:bottom w:w="0" w:type="dxa"/>
-        <w:right w:w="108" w:type="dxa"/>
-      </w:tblCellMar>
-    </w:tblPr>
-  </w:style>
-  <w:style w:type="character" w:styleId="CommentReference">
-    <w:name w:val="annotation reference"/>
-    <w:basedOn w:val="DefaultParagraphFont"/>
-    <w:uiPriority w:val="99"/>
-    <w:semiHidden/>
-    <w:unhideWhenUsed/>
-    <w:rsid w:val="00D800B8"/>
-    <w:rPr>
-      <w:sz w:val="16"/>
-      <w:szCs w:val="16"/>
-    </w:rPr>
-  </w:style>
-  <w:style w:type="paragraph" w:styleId="CommentText">
-    <w:name w:val="annotation text"/>
-    <w:basedOn w:val="Normal"/>
-    <w:link w:val="CommentTextChar"/>
-    <w:uiPriority w:val="99"/>
-    <w:semiHidden/>
-    <w:unhideWhenUsed/>
-    <w:rsid w:val="00D800B8"/>
-    <w:pPr>
-      <w:spacing w:line="240" w:lineRule="auto"/>
-    </w:pPr>
-    <w:rPr>
-      <w:sz w:val="20"/>
-      <w:szCs w:val="20"/>
-    </w:rPr>
-  </w:style>
-  <w:style w:type="character" w:customStyle="1" w:styleId="CommentTextChar">
-    <w:name w:val="Comment Text Char"/>
-    <w:basedOn w:val="DefaultParagraphFont"/>
-    <w:link w:val="CommentText"/>
-    <w:uiPriority w:val="99"/>
-    <w:semiHidden/>
-    <w:rsid w:val="00D800B8"/>
-    <w:rPr>
-      <w:sz w:val="20"/>
-      <w:szCs w:val="20"/>
-    </w:rPr>
-  </w:style>
-  <w:style w:type="paragraph" w:styleId="CommentSubject">
-    <w:name w:val="annotation subject"/>
-    <w:basedOn w:val="CommentText"/>
-    <w:next w:val="CommentText"/>
-    <w:link w:val="CommentSubjectChar"/>
-    <w:uiPriority w:val="99"/>
-    <w:semiHidden/>
-    <w:unhideWhenUsed/>
-    <w:rsid w:val="00D800B8"/>
-    <w:rPr>
-      <w:b/>
-      <w:bCs/>
-    </w:rPr>
-  </w:style>
-  <w:style w:type="character" w:customStyle="1" w:styleId="CommentSubjectChar">
-    <w:name w:val="Comment Subject Char"/>
-    <w:basedOn w:val="CommentTextChar"/>
-    <w:link w:val="CommentSubject"/>
-    <w:uiPriority w:val="99"/>
-    <w:semiHidden/>
-    <w:rsid w:val="00D800B8"/>
-    <w:rPr>
-      <w:b/>
-      <w:bCs/>
-      <w:sz w:val="20"/>
-      <w:szCs w:val="20"/>
-    </w:rPr>
-  </w:style>
-  <w:style w:type="paragraph" w:styleId="Revision">
-    <w:name w:val="Revision"/>
-    <w:hidden/>
-    <w:uiPriority w:val="99"/>
-    <w:semiHidden/>
-    <w:rsid w:val="00D800B8"/>
-    <w:pPr>
-      <w:spacing w:after="0" w:line="240" w:lineRule="auto"/>
-    </w:pPr>
-  </w:style>
-  <w:style w:type="paragraph" w:styleId="BalloonText">
-    <w:name w:val="Balloon Text"/>
-    <w:basedOn w:val="Normal"/>
-    <w:link w:val="BalloonTextChar"/>
-    <w:uiPriority w:val="99"/>
-    <w:semiHidden/>
-    <w:unhideWhenUsed/>
-    <w:rsid w:val="00D800B8"/>
-    <w:pPr>
-      <w:spacing w:after="0" w:line="240" w:lineRule="auto"/>
-    </w:pPr>
-    <w:rPr>
-      <w:rFonts w:ascii="Tahoma" w:hAnsi="Tahoma" w:cs="Tahoma"/>
-      <w:sz w:val="16"/>
-      <w:szCs w:val="16"/>
-    </w:rPr>
-  </w:style>
-  <w:style w:type="character" w:customStyle="1" w:styleId="BalloonTextChar">
-    <w:name w:val="Balloon Text Char"/>
-    <w:basedOn w:val="DefaultParagraphFont"/>
-    <w:link w:val="BalloonText"/>
-    <w:uiPriority w:val="99"/>
-    <w:semiHidden/>
-    <w:rsid w:val="00D800B8"/>
-    <w:rPr>
-      <w:rFonts w:ascii="Tahoma" w:hAnsi="Tahoma" w:cs="Tahoma"/>
-      <w:sz w:val="16"/>
-      <w:szCs w:val="16"/>
-    </w:rPr>
-  </w:style>
-  <w:style w:type="paragraph" w:styleId="Header">
-    <w:name w:val="header"/>
-    <w:basedOn w:val="Normal"/>
-    <w:link w:val="HeaderChar"/>
-    <w:uiPriority w:val="99"/>
-    <w:unhideWhenUsed/>
-    <w:rsid w:val="00DF7864"/>
-    <w:pPr>
-      <w:tabs>
-        <w:tab w:val="center" w:pos="4680"/>
-        <w:tab w:val="right" w:pos="9360"/>
-      </w:tabs>
-      <w:spacing w:after="0" w:line="240" w:lineRule="auto"/>
-    </w:pPr>
-  </w:style>
-  <w:style w:type="character" w:customStyle="1" w:styleId="HeaderChar">
-    <w:name w:val="Header Char"/>
-    <w:basedOn w:val="DefaultParagraphFont"/>
-    <w:link w:val="Header"/>
-    <w:uiPriority w:val="99"/>
-    <w:rsid w:val="00DF7864"/>
-  </w:style>
-  <w:style w:type="paragraph" w:styleId="Footer">
-    <w:name w:val="footer"/>
-    <w:basedOn w:val="Normal"/>
-    <w:link w:val="FooterChar"/>
-    <w:uiPriority w:val="99"/>
-    <w:unhideWhenUsed/>
-    <w:rsid w:val="00DF7864"/>
-    <w:pPr>
-      <w:tabs>
-        <w:tab w:val="center" w:pos="4680"/>
-        <w:tab w:val="right" w:pos="9360"/>
-      </w:tabs>
-      <w:spacing w:after="0" w:line="240" w:lineRule="auto"/>
-    </w:pPr>
-  </w:style>
-  <w:style w:type="character" w:customStyle="1" w:styleId="FooterChar">
-    <w:name w:val="Footer Char"/>
-    <w:basedOn w:val="DefaultParagraphFont"/>
-    <w:link w:val="Footer"/>
-    <w:uiPriority w:val="99"/>
-    <w:rsid w:val="00DF7864"/>
-  </w:style>
-</w:styles>
-</file>
-
-<file path=word/stylesWithEffects.xml><?xml version="1.0" encoding="utf-8"?>
-<w:styles xmlns:wpc="http://schemas.microsoft.com/office/word/2010/wordprocessingCanvas" xmlns:mc="http://schemas.openxmlformats.org/markup-compatibility/2006" xmlns:o="urn:schemas-microsoft-com:office:office" xmlns:r="http://schemas.openxmlformats.org/officeDocument/2006/relationships" xmlns:m="http://schemas.openxmlformats.org/officeDocument/2006/math" xmlns:v="urn:schemas-microsoft-com:vml" xmlns:wp14="http://schemas.microsoft.com/office/word/2010/wordprocessingDrawing" xmlns:wp="http://schemas.openxmlformats.org/drawingml/2006/wordprocessingDrawing" xmlns:w10="urn:schemas-microsoft-com:office:word" xmlns:w="http://schemas.openxmlformats.org/wordprocessingml/2006/main" xmlns:w14="http://schemas.microsoft.com/office/word/2010/wordml" xmlns:wpg="http://schemas.microsoft.com/office/word/2010/wordprocessingGroup" xmlns:wpi="http://schemas.microsoft.com/office/word/2010/wordprocessingInk" xmlns:wne="http://schemas.microsoft.com/office/word/2006/wordml" xmlns:wps="http://schemas.microsoft.com/office/word/2010/wordprocessingShape" mc:Ignorable="w14 wp14">
-  <w:docDefaults>
-    <w:rPrDefault>
-      <w:rPr>
-        <w:rFonts w:asciiTheme="minorHAnsi" w:eastAsiaTheme="minorHAnsi" w:hAnsiTheme="minorHAnsi" w:cstheme="minorBidi"/>
-        <w:sz w:val="22"/>
-        <w:szCs w:val="22"/>
-        <w:lang w:val="en-US" w:eastAsia="en-US" w:bidi="ar-SA"/>
-      </w:rPr>
-    </w:rPrDefault>
-    <w:pPrDefault>
-      <w:pPr>
-        <w:spacing w:after="200" w:line="276" w:lineRule="auto"/>
-      </w:pPr>
-    </w:pPrDefault>
-  </w:docDefaults>
-  <w:latentStyles w:defLockedState="0" w:defUIPriority="99" w:defSemiHidden="1" w:defUnhideWhenUsed="1" w:defQFormat="0" w:count="267">
-    <w:lsdException w:name="Normal" w:semiHidden="0" w:uiPriority="0" w:unhideWhenUsed="0" w:qFormat="1"/>
-    <w:lsdException w:name="heading 1" w:semiHidden="0" w:uiPriority="9" w:unhideWhenUsed="0" w:qFormat="1"/>
-    <w:lsdException w:name="heading 2" w:uiPriority="9" w:qFormat="1"/>
-    <w:lsdException w:name="heading 3" w:uiPriority="9" w:qFormat="1"/>
-    <w:lsdException w:name="heading 4" w:uiPriority="9" w:qFormat="1"/>
-    <w:lsdException w:name="heading 5" w:uiPriority="9" w:qFormat="1"/>
-    <w:lsdException w:name="heading 6" w:uiPriority="9" w:qFormat="1"/>
-    <w:lsdException w:name="heading 7" w:uiPriority="9" w:qFormat="1"/>
-    <w:lsdException w:name="heading 8" w:uiPriority="9" w:qFormat="1"/>
-    <w:lsdException w:name="heading 9" w:uiPriority="9" w:qFormat="1"/>
-    <w:lsdException w:name="toc 1" w:uiPriority="39"/>
-    <w:lsdException w:name="toc 2" w:uiPriority="39"/>
-    <w:lsdException w:name="toc 3" w:uiPriority="39"/>
-    <w:lsdException w:name="toc 4" w:uiPriority="39"/>
-    <w:lsdException w:name="toc 5" w:uiPriority="39"/>
-    <w:lsdException w:name="toc 6" w:uiPriority="39"/>
-    <w:lsdException w:name="toc 7" w:uiPriority="39"/>
-    <w:lsdException w:name="toc 8" w:uiPriority="39"/>
-    <w:lsdException w:name="toc 9" w:uiPriority="39"/>
-    <w:lsdException w:name="caption" w:uiPriority="35" w:qFormat="1"/>
-    <w:lsdException w:name="Title" w:semiHidden="0" w:uiPriority="10" w:unhideWhenUsed="0" w:qFormat="1"/>
-    <w:lsdException w:name="Default Paragraph Font" w:uiPriority="1"/>
-    <w:lsdException w:name="Subtitle" w:semiHidden="0" w:uiPriority="11" w:unhideWhenUsed="0" w:qFormat="1"/>
-    <w:lsdException w:name="Strong" w:semiHidden="0" w:uiPriority="22" w:unhideWhenUsed="0" w:qFormat="1"/>
-    <w:lsdException w:name="Emphasis" w:semiHidden="0" w:uiPriority="20" w:unhideWhenUsed="0" w:qFormat="1"/>
-    <w:lsdException w:name="Table Grid" w:semiHidden="0" w:uiPriority="59" w:unhideWhenUsed="0"/>
-    <w:lsdException w:name="Placeholder Text" w:unhideWhenUsed="0"/>
-    <w:lsdException w:name="No Spacing" w:semiHidden="0" w:uiPriority="1" w:unhideWhenUsed="0" w:qFormat="1"/>
-    <w:lsdException w:name="Light Shading" w:semiHidden="0" w:uiPriority="60" w:unhideWhenUsed="0"/>
-    <w:lsdException w:name="Light List" w:semiHidden="0" w:uiPriority="61" w:unhideWhenUsed="0"/>
-    <w:lsdException w:name="Light Grid" w:semiHidden="0" w:uiPriority="62" w:unhideWhenUsed="0"/>
-    <w:lsdException w:name="Medium Shading 1" w:semiHidden="0" w:uiPriority="63" w:unhideWhenUsed="0"/>
-    <w:lsdException w:name="Medium Shading 2" w:semiHidden="0" w:uiPriority="64" w:unhideWhenUsed="0"/>
-    <w:lsdException w:name="Medium List 1" w:semiHidden="0" w:uiPriority="65" w:unhideWhenUsed="0"/>
-    <w:lsdException w:name="Medium List 2" w:semiHidden="0" w:uiPriority="66" w:unhideWhenUsed="0"/>
-    <w:lsdException w:name="Medium Grid 1" w:semiHidden="0" w:uiPriority="67" w:unhideWhenUsed="0"/>
-    <w:lsdException w:name="Medium Grid 2" w:semiHidden="0" w:uiPriority="68" w:unhideWhenUsed="0"/>
-    <w:lsdException w:name="Medium Grid 3" w:semiHidden="0" w:uiPriority="69" w:unhideWhenUsed="0"/>
-    <w:lsdException w:name="Dark List" w:semiHidden="0" w:uiPriority="70" w:unhideWhenUsed="0"/>
-    <w:lsdException w:name="Colorful Shading" w:semiHidden="0" w:uiPriority="71" w:unhideWhenUsed="0"/>
-    <w:lsdException w:name="Colorful List" w:semiHidden="0" w:uiPriority="72" w:unhideWhenUsed="0"/>
-    <w:lsdException w:name="Colorful Grid" w:semiHidden="0" w:uiPriority="73" w:unhideWhenUsed="0"/>
-    <w:lsdException w:name="Light Shading Accent 1" w:semiHidden="0" w:uiPriority="60" w:unhideWhenUsed="0"/>
-    <w:lsdException w:name="Light List Accent 1" w:semiHidden="0" w:uiPriority="61" w:unhideWhenUsed="0"/>
-    <w:lsdException w:name="Light Grid Accent 1" w:semiHidden="0" w:uiPriority="62" w:unhideWhenUsed="0"/>
-    <w:lsdException w:name="Medium Shading 1 Accent 1" w:semiHidden="0" w:uiPriority="63" w:unhideWhenUsed="0"/>
-    <w:lsdException w:name="Medium Shading 2 Accent 1" w:semiHidden="0" w:uiPriority="64" w:unhideWhenUsed="0"/>
-    <w:lsdException w:name="Medium List 1 Accent 1" w:semiHidden="0" w:uiPriority="65" w:unhideWhenUsed="0"/>
-    <w:lsdException w:name="Revision" w:unhideWhenUsed="0"/>
-    <w:lsdException w:name="List Paragraph" w:semiHidden="0" w:uiPriority="34" w:unhideWhenUsed="0" w:qFormat="1"/>
-    <w:lsdException w:name="Quote" w:semiHidden="0" w:uiPriority="29" w:unhideWhenUsed="0" w:qFormat="1"/>
-    <w:lsdException w:name="Intense Quote" w:semiHidden="0" w:uiPriority="30" w:unhideWhenUsed="0" w:qFormat="1"/>
-    <w:lsdException w:name="Medium List 2 Accent 1" w:semiHidden="0" w:uiPriority="66" w:unhideWhenUsed="0"/>
-    <w:lsdException w:name="Medium Grid 1 Accent 1" w:semiHidden="0" w:uiPriority="67" w:unhideWhenUsed="0"/>
-    <w:lsdException w:name="Medium Grid 2 Accent 1" w:semiHidden="0" w:uiPriority="68" w:unhideWhenUsed="0"/>
-    <w:lsdException w:name="Medium Grid 3 Accent 1" w:semiHidden="0" w:uiPriority="69" w:unhideWhenUsed="0"/>
-    <w:lsdException w:name="Dark List Accent 1" w:semiHidden="0" w:uiPriority="70" w:unhideWhenUsed="0"/>
-    <w:lsdException w:name="Colorful Shading Accent 1" w:semiHidden="0" w:uiPriority="71" w:unhideWhenUsed="0"/>
-    <w:lsdException w:name="Colorful List Accent 1" w:semiHidden="0" w:uiPriority="72" w:unhideWhenUsed="0"/>
-    <w:lsdException w:name="Colorful Grid Accent 1" w:semiHidden="0" w:uiPriority="73" w:unhideWhenUsed="0"/>
-    <w:lsdException w:name="Light Shading Accent 2" w:semiHidden="0" w:uiPriority="60" w:unhideWhenUsed="0"/>
-    <w:lsdException w:name="Light List Accent 2" w:semiHidden="0" w:uiPriority="61" w:unhideWhenUsed="0"/>
-    <w:lsdException w:name="Light Grid Accent 2" w:semiHidden="0" w:uiPriority="62" w:unhideWhenUsed="0"/>
-    <w:lsdException w:name="Medium Shading 1 Accent 2" w:semiHidden="0" w:uiPriority="63" w:unhideWhenUsed="0"/>
-    <w:lsdException w:name="Medium Shading 2 Accent 2" w:semiHidden="0" w:uiPriority="64" w:unhideWhenUsed="0"/>
-    <w:lsdException w:name="Medium List 1 Accent 2" w:semiHidden="0" w:uiPriority="65" w:unhideWhenUsed="0"/>
-    <w:lsdException w:name="Medium List 2 Accent 2" w:semiHidden="0" w:uiPriority="66" w:unhideWhenUsed="0"/>
-    <w:lsdException w:name="Medium Grid 1 Accent 2" w:semiHidden="0" w:uiPriority="67" w:unhideWhenUsed="0"/>
-    <w:lsdException w:name="Medium Grid 2 Accent 2" w:semiHidden="0" w:uiPriority="68" w:unhideWhenUsed="0"/>
-    <w:lsdException w:name="Medium Grid 3 Accent 2" w:semiHidden="0" w:uiPriority="69" w:unhideWhenUsed="0"/>
-    <w:lsdException w:name="Dark List Accent 2" w:semiHidden="0" w:uiPriority="70" w:unhideWhenUsed="0"/>
-    <w:lsdException w:name="Colorful Shading Accent 2" w:semiHidden="0" w:uiPriority="71" w:unhideWhenUsed="0"/>
-    <w:lsdException w:name="Colorful List Accent 2" w:semiHidden="0" w:uiPriority="72" w:unhideWhenUsed="0"/>
-    <w:lsdException w:name="Colorful Grid Accent 2" w:semiHidden="0" w:uiPriority="73" w:unhideWhenUsed="0"/>
-    <w:lsdException w:name="Light Shading Accent 3" w:semiHidden="0" w:uiPriority="60" w:unhideWhenUsed="0"/>
-    <w:lsdException w:name="Light List Accent 3" w:semiHidden="0" w:uiPriority="61" w:unhideWhenUsed="0"/>
-    <w:lsdException w:name="Light Grid Accent 3" w:semiHidden="0" w:uiPriority="62" w:unhideWhenUsed="0"/>
-    <w:lsdException w:name="Medium Shading 1 Accent 3" w:semiHidden="0" w:uiPriority="63" w:unhideWhenUsed="0"/>
-    <w:lsdException w:name="Medium Shading 2 Accent 3" w:semiHidden="0" w:uiPriority="64" w:unhideWhenUsed="0"/>
-    <w:lsdException w:name="Medium List 1 Accent 3" w:semiHidden="0" w:uiPriority="65" w:unhideWhenUsed="0"/>
-    <w:lsdException w:name="Medium List 2 Accent 3" w:semiHidden="0" w:uiPriority="66" w:unhideWhenUsed="0"/>
-    <w:lsdException w:name="Medium Grid 1 Accent 3" w:semiHidden="0" w:uiPriority="67" w:unhideWhenUsed="0"/>
-    <w:lsdException w:name="Medium Grid 2 Accent 3" w:semiHidden="0" w:uiPriority="68" w:unhideWhenUsed="0"/>
-    <w:lsdException w:name="Medium Grid 3 Accent 3" w:semiHidden="0" w:uiPriority="69" w:unhideWhenUsed="0"/>
-    <w:lsdException w:name="Dark List Accent 3" w:semiHidden="0" w:uiPriority="70" w:unhideWhenUsed="0"/>
-    <w:lsdException w:name="Colorful Shading Accent 3" w:semiHidden="0" w:uiPriority="71" w:unhideWhenUsed="0"/>
-    <w:lsdException w:name="Colorful List Accent 3" w:semiHidden="0" w:uiPriority="72" w:unhideWhenUsed="0"/>
-    <w:lsdException w:name="Colorful Grid Accent 3" w:semiHidden="0" w:uiPriority="73" w:unhideWhenUsed="0"/>
-    <w:lsdException w:name="Light Shading Accent 4" w:semiHidden="0" w:uiPriority="60" w:unhideWhenUsed="0"/>
-    <w:lsdException w:name="Light List Accent 4" w:semiHidden="0" w:uiPriority="61" w:unhideWhenUsed="0"/>
-    <w:lsdException w:name="Light Grid Accent 4" w:semiHidden="0" w:uiPriority="62" w:unhideWhenUsed="0"/>
-    <w:lsdException w:name="Medium Shading 1 Accent 4" w:semiHidden="0" w:uiPriority="63" w:unhideWhenUsed="0"/>
-    <w:lsdException w:name="Medium Shading 2 Accent 4" w:semiHidden="0" w:uiPriority="64" w:unhideWhenUsed="0"/>
-    <w:lsdException w:name="Medium List 1 Accent 4" w:semiHidden="0" w:uiPriority="65" w:unhideWhenUsed="0"/>
-    <w:lsdException w:name="Medium List 2 Accent 4" w:semiHidden="0" w:uiPriority="66" w:unhideWhenUsed="0"/>
-    <w:lsdException w:name="Medium Grid 1 Accent 4" w:semiHidden="0" w:uiPriority="67" w:unhideWhenUsed="0"/>
-    <w:lsdException w:name="Medium Grid 2 Accent 4" w:semiHidden="0" w:uiPriority="68" w:unhideWhenUsed="0"/>
-    <w:lsdException w:name="Medium Grid 3 Accent 4" w:semiHidden="0" w:uiPriority="69" w:unhideWhenUsed="0"/>
-    <w:lsdException w:name="Dark List Accent 4" w:semiHidden="0" w:uiPriority="70" w:unhideWhenUsed="0"/>
-    <w:lsdException w:name="Colorful Shading Accent 4" w:semiHidden="0" w:uiPriority="71" w:unhideWhenUsed="0"/>
-    <w:lsdException w:name="Colorful List Accent 4" w:semiHidden="0" w:uiPriority="72" w:unhideWhenUsed="0"/>
-    <w:lsdException w:name="Colorful Grid Accent 4" w:semiHidden="0" w:uiPriority="73" w:unhideWhenUsed="0"/>
-    <w:lsdException w:name="Light Shading Accent 5" w:semiHidden="0" w:uiPriority="60" w:unhideWhenUsed="0"/>
-    <w:lsdException w:name="Light List Accent 5" w:semiHidden="0" w:uiPriority="61" w:unhideWhenUsed="0"/>
-    <w:lsdException w:name="Light Grid Accent 5" w:semiHidden="0" w:uiPriority="62" w:unhideWhenUsed="0"/>
-    <w:lsdException w:name="Medium Shading 1 Accent 5" w:semiHidden="0" w:uiPriority="63" w:unhideWhenUsed="0"/>
-    <w:lsdException w:name="Medium Shading 2 Accent 5" w:semiHidden="0" w:uiPriority="64" w:unhideWhenUsed="0"/>
-    <w:lsdException w:name="Medium List 1 Accent 5" w:semiHidden="0" w:uiPriority="65" w:unhideWhenUsed="0"/>
-    <w:lsdException w:name="Medium List 2 Accent 5" w:semiHidden="0" w:uiPriority="66" w:unhideWhenUsed="0"/>
-    <w:lsdException w:name="Medium Grid 1 Accent 5" w:semiHidden="0" w:uiPriority="67" w:unhideWhenUsed="0"/>
-    <w:lsdException w:name="Medium Grid 2 Accent 5" w:semiHidden="0" w:uiPriority="68" w:unhideWhenUsed="0"/>
-    <w:lsdException w:name="Medium Grid 3 Accent 5" w:semiHidden="0" w:uiPriority="69" w:unhideWhenUsed="0"/>
-    <w:lsdException w:name="Dark List Accent 5" w:semiHidden="0" w:uiPriority="70" w:unhideWhenUsed="0"/>
-    <w:lsdException w:name="Colorful Shading Accent 5" w:semiHidden="0" w:uiPriority="71" w:unhideWhenUsed="0"/>
-    <w:lsdException w:name="Colorful List Accent 5" w:semiHidden="0" w:uiPriority="72" w:unhideWhenUsed="0"/>
-    <w:lsdException w:name="Colorful Grid Accent 5" w:semiHidden="0" w:uiPriority="73" w:unhideWhenUsed="0"/>
-    <w:lsdException w:name="Light Shading Accent 6" w:semiHidden="0" w:uiPriority="60" w:unhideWhenUsed="0"/>
-    <w:lsdException w:name="Light List Accent 6" w:semiHidden="0" w:uiPriority="61" w:unhideWhenUsed="0"/>
-    <w:lsdException w:name="Light Grid Accent 6" w:semiHidden="0" w:uiPriority="62" w:unhideWhenUsed="0"/>
-    <w:lsdException w:name="Medium Shading 1 Accent 6" w:semiHidden="0" w:uiPriority="63" w:unhideWhenUsed="0"/>
-    <w:lsdException w:name="Medium Shading 2 Accent 6" w:semiHidden="0" w:uiPriority="64" w:unhideWhenUsed="0"/>
-    <w:lsdException w:name="Medium List 1 Accent 6" w:semiHidden="0" w:uiPriority="65" w:unhideWhenUsed="0"/>
-    <w:lsdException w:name="Medium List 2 Accent 6" w:semiHidden="0" w:uiPriority="66" w:unhideWhenUsed="0"/>
-    <w:lsdException w:name="Medium Grid 1 Accent 6" w:semiHidden="0" w:uiPriority="67" w:unhideWhenUsed="0"/>
-    <w:lsdException w:name="Medium Grid 2 Accent 6" w:semiHidden="0" w:uiPriority="68" w:unhideWhenUsed="0"/>
-    <w:lsdException w:name="Medium Grid 3 Accent 6" w:semiHidden="0" w:uiPriority="69" w:unhideWhenUsed="0"/>
-    <w:lsdException w:name="Dark List Accent 6" w:semiHidden="0" w:uiPriority="70" w:unhideWhenUsed="0"/>
-    <w:lsdException w:name="Colorful Shading Accent 6" w:semiHidden="0" w:uiPriority="71" w:unhideWhenUsed="0"/>
-    <w:lsdException w:name="Colorful List Accent 6" w:semiHidden="0" w:uiPriority="72" w:unhideWhenUsed="0"/>
-    <w:lsdException w:name="Colorful Grid Accent 6" w:semiHidden="0" w:uiPriority="73" w:unhideWhenUsed="0"/>
-    <w:lsdException w:name="Subtle Emphasis" w:semiHidden="0" w:uiPriority="19" w:unhideWhenUsed="0" w:qFormat="1"/>
-    <w:lsdException w:name="Intense Emphasis" w:semiHidden="0" w:uiPriority="21" w:unhideWhenUsed="0" w:qFormat="1"/>
-    <w:lsdException w:name="Subtle Reference" w:semiHidden="0" w:uiPriority="31" w:unhideWhenUsed="0" w:qFormat="1"/>
-    <w:lsdException w:name="Intense Reference" w:semiHidden="0" w:uiPriority="32" w:unhideWhenUsed="0" w:qFormat="1"/>
-    <w:lsdException w:name="Book Title" w:semiHidden="0" w:uiPriority="33" w:unhideWhenUsed="0" w:qFormat="1"/>
-    <w:lsdException w:name="Bibliography" w:uiPriority="37"/>
-    <w:lsdException w:name="TOC Heading" w:uiPriority="39" w:qFormat="1"/>
+  <w:latentStyles w:defLockedState="0" w:defUIPriority="99" w:defSemiHidden="0" w:defUnhideWhenUsed="0" w:defQFormat="0" w:count="371">
+    <w:lsdException w:name="Normal" w:uiPriority="0" w:qFormat="1"/>
+    <w:lsdException w:name="heading 1" w:uiPriority="9" w:qFormat="1"/>
+    <w:lsdException w:name="heading 2" w:semiHidden="1" w:uiPriority="9" w:unhideWhenUsed="1" w:qFormat="1"/>
+    <w:lsdException w:name="heading 3" w:semiHidden="1" w:uiPriority="9" w:unhideWhenUsed="1" w:qFormat="1"/>
+    <w:lsdException w:name="heading 4" w:semiHidden="1" w:uiPriority="9" w:unhideWhenUsed="1" w:qFormat="1"/>
+    <w:lsdException w:name="heading 5" w:semiHidden="1" w:uiPriority="9" w:unhideWhenUsed="1" w:qFormat="1"/>
+    <w:lsdException w:name="heading 6" w:semiHidden="1" w:uiPriority="9" w:unhideWhenUsed="1" w:qFormat="1"/>
+    <w:lsdException w:name="heading 7" w:semiHidden="1" w:uiPriority="9" w:unhideWhenUsed="1" w:qFormat="1"/>
+    <w:lsdException w:name="heading 8" w:semiHidden="1" w:uiPriority="9" w:unhideWhenUsed="1" w:qFormat="1"/>
+    <w:lsdException w:name="heading 9" w:semiHidden="1" w:uiPriority="9" w:unhideWhenUsed="1" w:qFormat="1"/>
+    <w:lsdException w:name="index 1" w:semiHidden="1" w:unhideWhenUsed="1"/>
+    <w:lsdException w:name="index 2" w:semiHidden="1" w:unhideWhenUsed="1"/>
+    <w:lsdException w:name="index 3" w:semiHidden="1" w:unhideWhenUsed="1"/>
+    <w:lsdException w:name="index 4" w:semiHidden="1" w:unhideWhenUsed="1"/>
+    <w:lsdException w:name="index 5" w:semiHidden="1" w:unhideWhenUsed="1"/>
+    <w:lsdException w:name="index 6" w:semiHidden="1" w:unhideWhenUsed="1"/>
+    <w:lsdException w:name="index 7" w:semiHidden="1" w:unhideWhenUsed="1"/>
+    <w:lsdException w:name="index 8" w:semiHidden="1" w:unhideWhenUsed="1"/>
+    <w:lsdException w:name="index 9" w:semiHidden="1" w:unhideWhenUsed="1"/>
+    <w:lsdException w:name="toc 1" w:semiHidden="1" w:uiPriority="39" w:unhideWhenUsed="1"/>
+    <w:lsdException w:name="toc 2" w:semiHidden="1" w:uiPriority="39" w:unhideWhenUsed="1"/>
+    <w:lsdException w:name="toc 3" w:semiHidden="1" w:uiPriority="39" w:unhideWhenUsed="1"/>
+    <w:lsdException w:name="toc 4" w:semiHidden="1" w:uiPriority="39" w:unhideWhenUsed="1"/>
+    <w:lsdException w:name="toc 5" w:semiHidden="1" w:uiPriority="39" w:unhideWhenUsed="1"/>
+    <w:lsdException w:name="toc 6" w:semiHidden="1" w:uiPriority="39" w:unhideWhenUsed="1"/>
+    <w:lsdException w:name="toc 7" w:semiHidden="1" w:uiPriority="39" w:unhideWhenUsed="1"/>
+    <w:lsdException w:name="toc 8" w:semiHidden="1" w:uiPriority="39" w:unhideWhenUsed="1"/>
+    <w:lsdException w:name="toc 9" w:semiHidden="1" w:uiPriority="39" w:unhideWhenUsed="1"/>
+    <w:lsdException w:name="Normal Indent" w:semiHidden="1" w:unhideWhenUsed="1"/>
+    <w:lsdException w:name="footnote text" w:semiHidden="1" w:unhideWhenUsed="1"/>
+    <w:lsdException w:name="annotation text" w:semiHidden="1" w:unhideWhenUsed="1"/>
+    <w:lsdException w:name="header" w:semiHidden="1" w:unhideWhenUsed="1"/>
+    <w:lsdException w:name="footer" w:semiHidden="1" w:unhideWhenUsed="1"/>
+    <w:lsdException w:name="index heading" w:semiHidden="1" w:unhideWhenUsed="1"/>
+    <w:lsdException w:name="caption" w:semiHidden="1" w:uiPriority="35" w:unhideWhenUsed="1" w:qFormat="1"/>
+    <w:lsdException w:name="table of figures" w:semiHidden="1" w:unhideWhenUsed="1"/>
+    <w:lsdException w:name="envelope address" w:semiHidden="1" w:unhideWhenUsed="1"/>
+    <w:lsdException w:name="envelope return" w:semiHidden="1" w:unhideWhenUsed="1"/>
+    <w:lsdException w:name="footnote reference" w:semiHidden="1" w:unhideWhenUsed="1"/>
+    <w:lsdException w:name="annotation reference" w:semiHidden="1" w:unhideWhenUsed="1"/>
+    <w:lsdException w:name="line number" w:semiHidden="1" w:unhideWhenUsed="1"/>
+    <w:lsdException w:name="page number" w:semiHidden="1" w:unhideWhenUsed="1"/>
+    <w:lsdException w:name="endnote reference" w:semiHidden="1" w:unhideWhenUsed="1"/>
+    <w:lsdException w:name="endnote text" w:semiHidden="1" w:unhideWhenUsed="1"/>
+    <w:lsdException w:name="table of authorities" w:semiHidden="1" w:unhideWhenUsed="1"/>
+    <w:lsdException w:name="macro" w:semiHidden="1" w:unhideWhenUsed="1"/>
+    <w:lsdException w:name="toa heading" w:semiHidden="1" w:unhideWhenUsed="1"/>
+    <w:lsdException w:name="List" w:semiHidden="1" w:unhideWhenUsed="1"/>
+    <w:lsdException w:name="List Bullet" w:semiHidden="1" w:unhideWhenUsed="1"/>
+    <w:lsdException w:name="List Number" w:semiHidden="1" w:unhideWhenUsed="1"/>
+    <w:lsdException w:name="List 2" w:semiHidden="1" w:unhideWhenUsed="1"/>
+    <w:lsdException w:name="List 3" w:semiHidden="1" w:unhideWhenUsed="1"/>
+    <w:lsdException w:name="List 4" w:semiHidden="1" w:unhideWhenUsed="1"/>
+    <w:lsdException w:name="List 5" w:semiHidden="1" w:unhideWhenUsed="1"/>
+    <w:lsdException w:name="List Bullet 2" w:semiHidden="1" w:unhideWhenUsed="1"/>
+    <w:lsdException w:name="List Bullet 3" w:semiHidden="1" w:unhideWhenUsed="1"/>
+    <w:lsdException w:name="List Bullet 4" w:semiHidden="1" w:unhideWhenUsed="1"/>
+    <w:lsdException w:name="List Bullet 5" w:semiHidden="1" w:unhideWhenUsed="1"/>
+    <w:lsdException w:name="List Number 2" w:semiHidden="1" w:unhideWhenUsed="1"/>
+    <w:lsdException w:name="List Number 3" w:semiHidden="1" w:unhideWhenUsed="1"/>
+    <w:lsdException w:name="List Number 4" w:semiHidden="1" w:unhideWhenUsed="1"/>
+    <w:lsdException w:name="List Number 5" w:semiHidden="1" w:unhideWhenUsed="1"/>
+    <w:lsdException w:name="Title" w:uiPriority="10" w:qFormat="1"/>
+    <w:lsdException w:name="Closing" w:semiHidden="1" w:unhideWhenUsed="1"/>
+    <w:lsdException w:name="Signature" w:semiHidden="1" w:unhideWhenUsed="1"/>
+    <w:lsdException w:name="Default Paragraph Font" w:semiHidden="1" w:uiPriority="1" w:unhideWhenUsed="1"/>
+    <w:lsdException w:name="Body Text" w:semiHidden="1" w:unhideWhenUsed="1"/>
+    <w:lsdException w:name="Body Text Indent" w:semiHidden="1" w:unhideWhenUsed="1"/>
+    <w:lsdException w:name="List Continue" w:semiHidden="1" w:unhideWhenUsed="1"/>
+    <w:lsdException w:name="List Continue 2" w:semiHidden="1" w:unhideWhenUsed="1"/>
+    <w:lsdException w:name="List Continue 3" w:semiHidden="1" w:unhideWhenUsed="1"/>
+    <w:lsdException w:name="List Continue 4" w:semiHidden="1" w:unhideWhenUsed="1"/>
+    <w:lsdException w:name="List Continue 5" w:semiHidden="1" w:unhideWhenUsed="1"/>
+    <w:lsdException w:name="Message Header" w:semiHidden="1" w:unhideWhenUsed="1"/>
+    <w:lsdException w:name="Subtitle" w:uiPriority="11" w:qFormat="1"/>
+    <w:lsdException w:name="Salutation" w:semiHidden="1" w:unhideWhenUsed="1"/>
+    <w:lsdException w:name="Date" w:semiHidden="1" w:unhideWhenUsed="1"/>
+    <w:lsdException w:name="Body Text First Indent" w:semiHidden="1" w:unhideWhenUsed="1"/>
+    <w:lsdException w:name="Body Text First Indent 2" w:semiHidden="1" w:unhideWhenUsed="1"/>
+    <w:lsdException w:name="Note Heading" w:semiHidden="1" w:unhideWhenUsed="1"/>
+    <w:lsdException w:name="Body Text 2" w:semiHidden="1" w:unhideWhenUsed="1"/>
+    <w:lsdException w:name="Body Text 3" w:semiHidden="1" w:unhideWhenUsed="1"/>
+    <w:lsdException w:name="Body Text Indent 2" w:semiHidden="1" w:unhideWhenUsed="1"/>
+    <w:lsdException w:name="Body Text Indent 3" w:semiHidden="1" w:unhideWhenUsed="1"/>
+    <w:lsdException w:name="Block Text" w:semiHidden="1" w:unhideWhenUsed="1"/>
+    <w:lsdException w:name="Hyperlink" w:semiHidden="1" w:unhideWhenUsed="1"/>
+    <w:lsdException w:name="FollowedHyperlink" w:semiHidden="1" w:unhideWhenUsed="1"/>
+    <w:lsdException w:name="Strong" w:uiPriority="22" w:qFormat="1"/>
+    <w:lsdException w:name="Emphasis" w:uiPriority="20" w:qFormat="1"/>
+    <w:lsdException w:name="Document Map" w:semiHidden="1" w:unhideWhenUsed="1"/>
+    <w:lsdException w:name="Plain Text" w:semiHidden="1" w:unhideWhenUsed="1"/>
+    <w:lsdException w:name="E-mail Signature" w:semiHidden="1" w:unhideWhenUsed="1"/>
+    <w:lsdException w:name="HTML Top of Form" w:semiHidden="1" w:unhideWhenUsed="1"/>
+    <w:lsdException w:name="HTML Bottom of Form" w:semiHidden="1" w:unhideWhenUsed="1"/>
+    <w:lsdException w:name="Normal (Web)" w:semiHidden="1" w:unhideWhenUsed="1"/>
+    <w:lsdException w:name="HTML Acronym" w:semiHidden="1" w:unhideWhenUsed="1"/>
+    <w:lsdException w:name="HTML Address" w:semiHidden="1" w:unhideWhenUsed="1"/>
+    <w:lsdException w:name="HTML Cite" w:semiHidden="1" w:unhideWhenUsed="1"/>
+    <w:lsdException w:name="HTML Code" w:semiHidden="1" w:unhideWhenUsed="1"/>
+    <w:lsdException w:name="HTML Definition" w:semiHidden="1" w:unhideWhenUsed="1"/>
+    <w:lsdException w:name="HTML Keyboard" w:semiHidden="1" w:unhideWhenUsed="1"/>
+    <w:lsdException w:name="HTML Preformatted" w:semiHidden="1" w:unhideWhenUsed="1"/>
+    <w:lsdException w:name="HTML Sample" w:semiHidden="1" w:unhideWhenUsed="1"/>
+    <w:lsdException w:name="HTML Typewriter" w:semiHidden="1" w:unhideWhenUsed="1"/>
+    <w:lsdException w:name="HTML Variable" w:semiHidden="1" w:unhideWhenUsed="1"/>
+    <w:lsdException w:name="Normal Table" w:semiHidden="1" w:unhideWhenUsed="1"/>
+    <w:lsdException w:name="annotation subject" w:semiHidden="1" w:unhideWhenUsed="1"/>
+    <w:lsdException w:name="No List" w:semiHidden="1" w:unhideWhenUsed="1"/>
+    <w:lsdException w:name="Outline List 1" w:semiHidden="1" w:unhideWhenUsed="1"/>
+    <w:lsdException w:name="Outline List 2" w:semiHidden="1" w:unhideWhenUsed="1"/>
+    <w:lsdException w:name="Outline List 3" w:semiHidden="1" w:unhideWhenUsed="1"/>
+    <w:lsdException w:name="Table Simple 1" w:semiHidden="1" w:unhideWhenUsed="1"/>
+    <w:lsdException w:name="Table Simple 2" w:semiHidden="1" w:unhideWhenUsed="1"/>
+    <w:lsdException w:name="Table Simple 3" w:semiHidden="1" w:unhideWhenUsed="1"/>
+    <w:lsdException w:name="Table Classic 1" w:semiHidden="1" w:unhideWhenUsed="1"/>
+    <w:lsdException w:name="Table Classic 2" w:semiHidden="1" w:unhideWhenUsed="1"/>
+    <w:lsdException w:name="Table Classic 3" w:semiHidden="1" w:unhideWhenUsed="1"/>
+    <w:lsdException w:name="Table Classic 4" w:semiHidden="1" w:unhideWhenUsed="1"/>
+    <w:lsdException w:name="Table Colorful 1" w:semiHidden="1" w:unhideWhenUsed="1"/>
+    <w:lsdException w:name="Table Colorful 2" w:semiHidden="1" w:unhideWhenUsed="1"/>
+    <w:lsdException w:name="Table Colorful 3" w:semiHidden="1" w:unhideWhenUsed="1"/>
+    <w:lsdException w:name="Table Columns 1" w:semiHidden="1" w:unhideWhenUsed="1"/>
+    <w:lsdException w:name="Table Columns 2" w:semiHidden="1" w:unhideWhenUsed="1"/>
+    <w:lsdException w:name="Table Columns 3" w:semiHidden="1" w:unhideWhenUsed="1"/>
+    <w:lsdException w:name="Table Columns 4" w:semiHidden="1" w:unhideWhenUsed="1"/>
+    <w:lsdException w:name="Table Columns 5" w:semiHidden="1" w:unhideWhenUsed="1"/>
+    <w:lsdException w:name="Table Grid 1" w:semiHidden="1" w:unhideWhenUsed="1"/>
+    <w:lsdException w:name="Table Grid 2" w:semiHidden="1" w:unhideWhenUsed="1"/>
+    <w:lsdException w:name="Table Grid 3" w:semiHidden="1" w:unhideWhenUsed="1"/>
+    <w:lsdException w:name="Table Grid 4" w:semiHidden="1" w:unhideWhenUsed="1"/>
+    <w:lsdException w:name="Table Grid 5" w:semiHidden="1" w:unhideWhenUsed="1"/>
+    <w:lsdException w:name="Table Grid 6" w:semiHidden="1" w:unhideWhenUsed="1"/>
+    <w:lsdException w:name="Table Grid 7" w:semiHidden="1" w:unhideWhenUsed="1"/>
+    <w:lsdException w:name="Table Grid 8" w:semiHidden="1" w:unhideWhenUsed="1"/>
+    <w:lsdException w:name="Table List 1" w:semiHidden="1" w:unhideWhenUsed="1"/>
+    <w:lsdException w:name="Table List 2" w:semiHidden="1" w:unhideWhenUsed="1"/>
+    <w:lsdException w:name="Table List 3" w:semiHidden="1" w:unhideWhenUsed="1"/>
+    <w:lsdException w:name="Table List 4" w:semiHidden="1" w:unhideWhenUsed="1"/>
+    <w:lsdException w:name="Table List 5" w:semiHidden="1" w:unhideWhenUsed="1"/>
+    <w:lsdException w:name="Table List 6" w:semiHidden="1" w:unhideWhenUsed="1"/>
+    <w:lsdException w:name="Table List 7" w:semiHidden="1" w:unhideWhenUsed="1"/>
+    <w:lsdException w:name="Table List 8" w:semiHidden="1" w:unhideWhenUsed="1"/>
+    <w:lsdException w:name="Table 3D effects 1" w:semiHidden="1" w:unhideWhenUsed="1"/>
+    <w:lsdException w:name="Table 3D effects 2" w:semiHidden="1" w:unhideWhenUsed="1"/>
+    <w:lsdException w:name="Table 3D effects 3" w:semiHidden="1" w:unhideWhenUsed="1"/>
+    <w:lsdException w:name="Table Contemporary" w:semiHidden="1" w:unhideWhenUsed="1"/>
+    <w:lsdException w:name="Table Elegant" w:semiHidden="1" w:unhideWhenUsed="1"/>
+    <w:lsdException w:name="Table Professional" w:semiHidden="1" w:unhideWhenUsed="1"/>
+    <w:lsdException w:name="Table Subtle 1" w:semiHidden="1" w:unhideWhenUsed="1"/>
+    <w:lsdException w:name="Table Subtle 2" w:semiHidden="1" w:unhideWhenUsed="1"/>
+    <w:lsdException w:name="Table Web 1" w:semiHidden="1" w:unhideWhenUsed="1"/>
+    <w:lsdException w:name="Table Web 2" w:semiHidden="1" w:unhideWhenUsed="1"/>
+    <w:lsdException w:name="Table Web 3" w:semiHidden="1" w:unhideWhenUsed="1"/>
+    <w:lsdException w:name="Balloon Text" w:semiHidden="1" w:unhideWhenUsed="1"/>
+    <w:lsdException w:name="Table Grid" w:uiPriority="59"/>
+    <w:lsdException w:name="Table Theme" w:semiHidden="1" w:unhideWhenUsed="1"/>
+    <w:lsdException w:name="Placeholder Text" w:semiHidden="1"/>
+    <w:lsdException w:name="No Spacing" w:uiPriority="1" w:qFormat="1"/>
+    <w:lsdException w:name="Light Shading" w:uiPriority="60"/>
+    <w:lsdException w:name="Light List" w:uiPriority="61"/>
+    <w:lsdException w:name="Light Grid" w:uiPriority="62"/>
+    <w:lsdException w:name="Medium Shading 1" w:uiPriority="63"/>
+    <w:lsdException w:name="Medium Shading 2" w:uiPriority="64"/>
+    <w:lsdException w:name="Medium List 1" w:uiPriority="65"/>
+    <w:lsdException w:name="Medium List 2" w:uiPriority="66"/>
+    <w:lsdException w:name="Medium Grid 1" w:uiPriority="67"/>
+    <w:lsdException w:name="Medium Grid 2" w:uiPriority="68"/>
+    <w:lsdException w:name="Medium Grid 3" w:uiPriority="69"/>
+    <w:lsdException w:name="Dark List" w:uiPriority="70"/>
+    <w:lsdException w:name="Colorful Shading" w:uiPriority="71"/>
+    <w:lsdException w:name="Colorful List" w:uiPriority="72"/>
+    <w:lsdException w:name="Colorful Grid" w:uiPriority="73"/>
+    <w:lsdException w:name="Light Shading Accent 1" w:uiPriority="60"/>
+    <w:lsdException w:name="Light List Accent 1" w:uiPriority="61"/>
+    <w:lsdException w:name="Light Grid Accent 1" w:uiPriority="62"/>
+    <w:lsdException w:name="Medium Shading 1 Accent 1" w:uiPriority="63"/>
+    <w:lsdException w:name="Medium Shading 2 Accent 1" w:uiPriority="64"/>
+    <w:lsdException w:name="Medium List 1 Accent 1" w:uiPriority="65"/>
+    <w:lsdException w:name="Revision" w:semiHidden="1"/>
+    <w:lsdException w:name="List Paragraph" w:uiPriority="34" w:qFormat="1"/>
+    <w:lsdException w:name="Quote" w:uiPriority="29" w:qFormat="1"/>
+    <w:lsdException w:name="Intense Quote" w:uiPriority="30" w:qFormat="1"/>
+    <w:lsdException w:name="Medium List 2 Accent 1" w:uiPriority="66"/>
+    <w:lsdException w:name="Medium Grid 1 Accent 1" w:uiPriority="67"/>
+    <w:lsdException w:name="Medium Grid 2 Accent 1" w:uiPriority="68"/>
+    <w:lsdException w:name="Medium Grid 3 Accent 1" w:uiPriority="69"/>
+    <w:lsdException w:name="Dark List Accent 1" w:uiPriority="70"/>
+    <w:lsdException w:name="Colorful Shading Accent 1" w:uiPriority="71"/>
+    <w:lsdException w:name="Colorful List Accent 1" w:uiPriority="72"/>
+    <w:lsdException w:name="Colorful Grid Accent 1" w:uiPriority="73"/>
+    <w:lsdException w:name="Light Shading Accent 2" w:uiPriority="60"/>
+    <w:lsdException w:name="Light List Accent 2" w:uiPriority="61"/>
+    <w:lsdException w:name="Light Grid Accent 2" w:uiPriority="62"/>
+    <w:lsdException w:name="Medium Shading 1 Accent 2" w:uiPriority="63"/>
+    <w:lsdException w:name="Medium Shading 2 Accent 2" w:uiPriority="64"/>
+    <w:lsdException w:name="Medium List 1 Accent 2" w:uiPriority="65"/>
+    <w:lsdException w:name="Medium List 2 Accent 2" w:uiPriority="66"/>
+    <w:lsdException w:name="Medium Grid 1 Accent 2" w:uiPriority="67"/>
+    <w:lsdException w:name="Medium Grid 2 Accent 2" w:uiPriority="68"/>
+    <w:lsdException w:name="Medium Grid 3 Accent 2" w:uiPriority="69"/>
+    <w:lsdException w:name="Dark List Accent 2" w:uiPriority="70"/>
+    <w:lsdException w:name="Colorful Shading Accent 2" w:uiPriority="71"/>
+    <w:lsdException w:name="Colorful List Accent 2" w:uiPriority="72"/>
+    <w:lsdException w:name="Colorful Grid Accent 2" w:uiPriority="73"/>
+    <w:lsdException w:name="Light Shading Accent 3" w:uiPriority="60"/>
+    <w:lsdException w:name="Light List Accent 3" w:uiPriority="61"/>
+    <w:lsdException w:name="Light Grid Accent 3" w:uiPriority="62"/>
+    <w:lsdException w:name="Medium Shading 1 Accent 3" w:uiPriority="63"/>
+    <w:lsdException w:name="Medium Shading 2 Accent 3" w:uiPriority="64"/>
+    <w:lsdException w:name="Medium List 1 Accent 3" w:uiPriority="65"/>
+    <w:lsdException w:name="Medium List 2 Accent 3" w:uiPriority="66"/>
+    <w:lsdException w:name="Medium Grid 1 Accent 3" w:uiPriority="67"/>
+    <w:lsdException w:name="Medium Grid 2 Accent 3" w:uiPriority="68"/>
+    <w:lsdException w:name="Medium Grid 3 Accent 3" w:uiPriority="69"/>
+    <w:lsdException w:name="Dark List Accent 3" w:uiPriority="70"/>
+    <w:lsdException w:name="Colorful Shading Accent 3" w:uiPriority="71"/>
+    <w:lsdException w:name="Colorful List Accent 3" w:uiPriority="72"/>
+    <w:lsdException w:name="Colorful Grid Accent 3" w:uiPriority="73"/>
+    <w:lsdException w:name="Light Shading Accent 4" w:uiPriority="60"/>
+    <w:lsdException w:name="Light List Accent 4" w:uiPriority="61"/>
+    <w:lsdException w:name="Light Grid Accent 4" w:uiPriority="62"/>
+    <w:lsdException w:name="Medium Shading 1 Accent 4" w:uiPriority="63"/>
+    <w:lsdException w:name="Medium Shading 2 Accent 4" w:uiPriority="64"/>
+    <w:lsdException w:name="Medium List 1 Accent 4" w:uiPriority="65"/>
+    <w:lsdException w:name="Medium List 2 Accent 4" w:uiPriority="66"/>
+    <w:lsdException w:name="Medium Grid 1 Accent 4" w:uiPriority="67"/>
+    <w:lsdException w:name="Medium Grid 2 Accent 4" w:uiPriority="68"/>
+    <w:lsdException w:name="Medium Grid 3 Accent 4" w:uiPriority="69"/>
+    <w:lsdException w:name="Dark List Accent 4" w:uiPriority="70"/>
+    <w:lsdException w:name="Colorful Shading Accent 4" w:uiPriority="71"/>
+    <w:lsdException w:name="Colorful List Accent 4" w:uiPriority="72"/>
+    <w:lsdException w:name="Colorful Grid Accent 4" w:uiPriority="73"/>
+    <w:lsdException w:name="Light Shading Accent 5" w:uiPriority="60"/>
+    <w:lsdException w:name="Light List Accent 5" w:uiPriority="61"/>
+    <w:lsdException w:name="Light Grid Accent 5" w:uiPriority="62"/>
+    <w:lsdException w:name="Medium Shading 1 Accent 5" w:uiPriority="63"/>
+    <w:lsdException w:name="Medium Shading 2 Accent 5" w:uiPriority="64"/>
+    <w:lsdException w:name="Medium List 1 Accent 5" w:uiPriority="65"/>
+    <w:lsdException w:name="Medium List 2 Accent 5" w:uiPriority="66"/>
+    <w:lsdException w:name="Medium Grid 1 Accent 5" w:uiPriority="67"/>
+    <w:lsdException w:name="Medium Grid 2 Accent 5" w:uiPriority="68"/>
+    <w:lsdException w:name="Medium Grid 3 Accent 5" w:uiPriority="69"/>
+    <w:lsdException w:name="Dark List Accent 5" w:uiPriority="70"/>
+    <w:lsdException w:name="Colorful Shading Accent 5" w:uiPriority="71"/>
+    <w:lsdException w:name="Colorful List Accent 5" w:uiPriority="72"/>
+    <w:lsdException w:name="Colorful Grid Accent 5" w:uiPriority="73"/>
+    <w:lsdException w:name="Light Shading Accent 6" w:uiPriority="60"/>
+    <w:lsdException w:name="Light List Accent 6" w:uiPriority="61"/>
+    <w:lsdException w:name="Light Grid Accent 6" w:uiPriority="62"/>
+    <w:lsdException w:name="Medium Shading 1 Accent 6" w:uiPriority="63"/>
+    <w:lsdException w:name="Medium Shading 2 Accent 6" w:uiPriority="64"/>
+    <w:lsdException w:name="Medium List 1 Accent 6" w:uiPriority="65"/>
+    <w:lsdException w:name="Medium List 2 Accent 6" w:uiPriority="66"/>
+    <w:lsdException w:name="Medium Grid 1 Accent 6" w:uiPriority="67"/>
+    <w:lsdException w:name="Medium Grid 2 Accent 6" w:uiPriority="68"/>
+    <w:lsdException w:name="Medium Grid 3 Accent 6" w:uiPriority="69"/>
+    <w:lsdException w:name="Dark List Accent 6" w:uiPriority="70"/>
+    <w:lsdException w:name="Colorful Shading Accent 6" w:uiPriority="71"/>
+    <w:lsdException w:name="Colorful List Accent 6" w:uiPriority="72"/>
+    <w:lsdException w:name="Colorful Grid Accent 6" w:uiPriority="73"/>
+    <w:lsdException w:name="Subtle Emphasis" w:uiPriority="19" w:qFormat="1"/>
+    <w:lsdException w:name="Intense Emphasis" w:uiPriority="21" w:qFormat="1"/>
+    <w:lsdException w:name="Subtle Reference" w:uiPriority="31" w:qFormat="1"/>
+    <w:lsdException w:name="Intense Reference" w:uiPriority="32" w:qFormat="1"/>
+    <w:lsdException w:name="Book Title" w:uiPriority="33" w:qFormat="1"/>
+    <w:lsdException w:name="Bibliography" w:semiHidden="1" w:uiPriority="37" w:unhideWhenUsed="1"/>
+    <w:lsdException w:name="TOC Heading" w:semiHidden="1" w:uiPriority="39" w:unhideWhenUsed="1" w:qFormat="1"/>
+    <w:lsdException w:name="Plain Table 1" w:uiPriority="41"/>
+    <w:lsdException w:name="Plain Table 2" w:uiPriority="42"/>
+    <w:lsdException w:name="Plain Table 3" w:uiPriority="43"/>
+    <w:lsdException w:name="Plain Table 4" w:uiPriority="44"/>
+    <w:lsdException w:name="Plain Table 5" w:uiPriority="45"/>
+    <w:lsdException w:name="Grid Table Light" w:uiPriority="40"/>
+    <w:lsdException w:name="Grid Table 1 Light" w:uiPriority="46"/>
+    <w:lsdException w:name="Grid Table 2" w:uiPriority="47"/>
+    <w:lsdException w:name="Grid Table 3" w:uiPriority="48"/>
+    <w:lsdException w:name="Grid Table 4" w:uiPriority="49"/>
+    <w:lsdException w:name="Grid Table 5 Dark" w:uiPriority="50"/>
+    <w:lsdException w:name="Grid Table 6 Colorful" w:uiPriority="51"/>
+    <w:lsdException w:name="Grid Table 7 Colorful" w:uiPriority="52"/>
+    <w:lsdException w:name="Grid Table 1 Light Accent 1" w:uiPriority="46"/>
+    <w:lsdException w:name="Grid Table 2 Accent 1" w:uiPriority="47"/>
+    <w:lsdException w:name="Grid Table 3 Accent 1" w:uiPriority="48"/>
+    <w:lsdException w:name="Grid Table 4 Accent 1" w:uiPriority="49"/>
+    <w:lsdException w:name="Grid Table 5 Dark Accent 1" w:uiPriority="50"/>
+    <w:lsdException w:name="Grid Table 6 Colorful Accent 1" w:uiPriority="51"/>
+    <w:lsdException w:name="Grid Table 7 Colorful Accent 1" w:uiPriority="52"/>
+    <w:lsdException w:name="Grid Table 1 Light Accent 2" w:uiPriority="46"/>
+    <w:lsdException w:name="Grid Table 2 Accent 2" w:uiPriority="47"/>
+    <w:lsdException w:name="Grid Table 3 Accent 2" w:uiPriority="48"/>
+    <w:lsdException w:name="Grid Table 4 Accent 2" w:uiPriority="49"/>
+    <w:lsdException w:name="Grid Table 5 Dark Accent 2" w:uiPriority="50"/>
+    <w:lsdException w:name="Grid Table 6 Colorful Accent 2" w:uiPriority="51"/>
+    <w:lsdException w:name="Grid Table 7 Colorful Accent 2" w:uiPriority="52"/>
+    <w:lsdException w:name="Grid Table 1 Light Accent 3" w:uiPriority="46"/>
+    <w:lsdException w:name="Grid Table 2 Accent 3" w:uiPriority="47"/>
+    <w:lsdException w:name="Grid Table 3 Accent 3" w:uiPriority="48"/>
+    <w:lsdException w:name="Grid Table 4 Accent 3" w:uiPriority="49"/>
+    <w:lsdException w:name="Grid Table 5 Dark Accent 3" w:uiPriority="50"/>
+    <w:lsdException w:name="Grid Table 6 Colorful Accent 3" w:uiPriority="51"/>
+    <w:lsdException w:name="Grid Table 7 Colorful Accent 3" w:uiPriority="52"/>
+    <w:lsdException w:name="Grid Table 1 Light Accent 4" w:uiPriority="46"/>
+    <w:lsdException w:name="Grid Table 2 Accent 4" w:uiPriority="47"/>
+    <w:lsdException w:name="Grid Table 3 Accent 4" w:uiPriority="48"/>
+    <w:lsdException w:name="Grid Table 4 Accent 4" w:uiPriority="49"/>
+    <w:lsdException w:name="Grid Table 5 Dark Accent 4" w:uiPriority="50"/>
+    <w:lsdException w:name="Grid Table 6 Colorful Accent 4" w:uiPriority="51"/>
+    <w:lsdException w:name="Grid Table 7 Colorful Accent 4" w:uiPriority="52"/>
+    <w:lsdException w:name="Grid Table 1 Light Accent 5" w:uiPriority="46"/>
+    <w:lsdException w:name="Grid Table 2 Accent 5" w:uiPriority="47"/>
+    <w:lsdException w:name="Grid Table 3 Accent 5" w:uiPriority="48"/>
+    <w:lsdException w:name="Grid Table 4 Accent 5" w:uiPriority="49"/>
+    <w:lsdException w:name="Grid Table 5 Dark Accent 5" w:uiPriority="50"/>
+    <w:lsdException w:name="Grid Table 6 Colorful Accent 5" w:uiPriority="51"/>
+    <w:lsdException w:name="Grid Table 7 Colorful Accent 5" w:uiPriority="52"/>
+    <w:lsdException w:name="Grid Table 1 Light Accent 6" w:uiPriority="46"/>
+    <w:lsdException w:name="Grid Table 2 Accent 6" w:uiPriority="47"/>
+    <w:lsdException w:name="Grid Table 3 Accent 6" w:uiPriority="48"/>
+    <w:lsdException w:name="Grid Table 4 Accent 6" w:uiPriority="49"/>
+    <w:lsdException w:name="Grid Table 5 Dark Accent 6" w:uiPriority="50"/>
+    <w:lsdException w:name="Grid Table 6 Colorful Accent 6" w:uiPriority="51"/>
+    <w:lsdException w:name="Grid Table 7 Colorful Accent 6" w:uiPriority="52"/>
+    <w:lsdException w:name="List Table 1 Light" w:uiPriority="46"/>
+    <w:lsdException w:name="List Table 2" w:uiPriority="47"/>
+    <w:lsdException w:name="List Table 3" w:uiPriority="48"/>
+    <w:lsdException w:name="List Table 4" w:uiPriority="49"/>
+    <w:lsdException w:name="List Table 5 Dark" w:uiPriority="50"/>
+    <w:lsdException w:name="List Table 6 Colorful" w:uiPriority="51"/>
+    <w:lsdException w:name="List Table 7 Colorful" w:uiPriority="52"/>
+    <w:lsdException w:name="List Table 1 Light Accent 1" w:uiPriority="46"/>
+    <w:lsdException w:name="List Table 2 Accent 1" w:uiPriority="47"/>
+    <w:lsdException w:name="List Table 3 Accent 1" w:uiPriority="48"/>
+    <w:lsdException w:name="List Table 4 Accent 1" w:uiPriority="49"/>
+    <w:lsdException w:name="List Table 5 Dark Accent 1" w:uiPriority="50"/>
+    <w:lsdException w:name="List Table 6 Colorful Accent 1" w:uiPriority="51"/>
+    <w:lsdException w:name="List Table 7 Colorful Accent 1" w:uiPriority="52"/>
+    <w:lsdException w:name="List Table 1 Light Accent 2" w:uiPriority="46"/>
+    <w:lsdException w:name="List Table 2 Accent 2" w:uiPriority="47"/>
+    <w:lsdException w:name="List Table 3 Accent 2" w:uiPriority="48"/>
+    <w:lsdException w:name="List Table 4 Accent 2" w:uiPriority="49"/>
+    <w:lsdException w:name="List Table 5 Dark Accent 2" w:uiPriority="50"/>
+    <w:lsdException w:name="List Table 6 Colorful Accent 2" w:uiPriority="51"/>
+    <w:lsdException w:name="List Table 7 Colorful Accent 2" w:uiPriority="52"/>
+    <w:lsdException w:name="List Table 1 Light Accent 3" w:uiPriority="46"/>
+    <w:lsdException w:name="List Table 2 Accent 3" w:uiPriority="47"/>
+    <w:lsdException w:name="List Table 3 Accent 3" w:uiPriority="48"/>
+    <w:lsdException w:name="List Table 4 Accent 3" w:uiPriority="49"/>
+    <w:lsdException w:name="List Table 5 Dark Accent 3" w:uiPriority="50"/>
+    <w:lsdException w:name="List Table 6 Colorful Accent 3" w:uiPriority="51"/>
+    <w:lsdException w:name="List Table 7 Colorful Accent 3" w:uiPriority="52"/>
+    <w:lsdException w:name="List Table 1 Light Accent 4" w:uiPriority="46"/>
+    <w:lsdException w:name="List Table 2 Accent 4" w:uiPriority="47"/>
+    <w:lsdException w:name="List Table 3 Accent 4" w:uiPriority="48"/>
+    <w:lsdException w:name="List Table 4 Accent 4" w:uiPriority="49"/>
+    <w:lsdException w:name="List Table 5 Dark Accent 4" w:uiPriority="50"/>
+    <w:lsdException w:name="List Table 6 Colorful Accent 4" w:uiPriority="51"/>
+    <w:lsdException w:name="List Table 7 Colorful Accent 4" w:uiPriority="52"/>
+    <w:lsdException w:name="List Table 1 Light Accent 5" w:uiPriority="46"/>
+    <w:lsdException w:name="List Table 2 Accent 5" w:uiPriority="47"/>
+    <w:lsdException w:name="List Table 3 Accent 5" w:uiPriority="48"/>
+    <w:lsdException w:name="List Table 4 Accent 5" w:uiPriority="49"/>
+    <w:lsdException w:name="List Table 5 Dark Accent 5" w:uiPriority="50"/>
+    <w:lsdException w:name="List Table 6 Colorful Accent 5" w:uiPriority="51"/>
+    <w:lsdException w:name="List Table 7 Colorful Accent 5" w:uiPriority="52"/>
+    <w:lsdException w:name="List Table 1 Light Accent 6" w:uiPriority="46"/>
+    <w:lsdException w:name="List Table 2 Accent 6" w:uiPriority="47"/>
+    <w:lsdException w:name="List Table 3 Accent 6" w:uiPriority="48"/>
+    <w:lsdException w:name="List Table 4 Accent 6" w:uiPriority="49"/>
+    <w:lsdException w:name="List Table 5 Dark Accent 6" w:uiPriority="50"/>
+    <w:lsdException w:name="List Table 6 Colorful Accent 6" w:uiPriority="51"/>
+    <w:lsdException w:name="List Table 7 Colorful Accent 6" w:uiPriority="52"/>
   </w:latentStyles>
   <w:style w:type="paragraph" w:default="1" w:styleId="Normal">
     <w:name w:val="Normal"/>

</xml_diff>

<commit_message>
Added last weeks to Proposal
Added research into and implementation of factors of motivation to last
week of work in Capstone Proposal
</commit_message>
<xml_diff>
--- a/Documentation/DurtschiZ Capstone Proposal.docx
+++ b/Documentation/DurtschiZ Capstone Proposal.docx
@@ -4513,13 +4513,13 @@
         <w:rPr>
           <w:rFonts w:cstheme="minorHAnsi"/>
         </w:rPr>
-        <w:t>– Debugging</w:t>
-      </w:r>
-      <w:r>
-        <w:rPr>
-          <w:rFonts w:cstheme="minorHAnsi"/>
-        </w:rPr>
-        <w:t>: 50% of bugs fixed</w:t>
+        <w:t xml:space="preserve">– </w:t>
+      </w:r>
+      <w:r>
+        <w:rPr>
+          <w:rFonts w:cstheme="minorHAnsi"/>
+        </w:rPr>
+        <w:t>Motivation Research and Incorporation</w:t>
       </w:r>
     </w:p>
     <w:p>
@@ -4537,7 +4537,37 @@
         <w:rPr>
           <w:rFonts w:cstheme="minorHAnsi"/>
         </w:rPr>
-        <w:t>Must pass 50% of previously failed unit tests</w:t>
+        <w:t>R</w:t>
+      </w:r>
+      <w:r>
+        <w:rPr>
+          <w:rFonts w:cstheme="minorHAnsi"/>
+        </w:rPr>
+        <w:t>esearch into what</w:t>
+      </w:r>
+      <w:r>
+        <w:rPr>
+          <w:rFonts w:cstheme="minorHAnsi"/>
+        </w:rPr>
+        <w:t xml:space="preserve"> motivates people and what helps them motivate themselves</w:t>
+      </w:r>
+    </w:p>
+    <w:p>
+      <w:pPr>
+        <w:pStyle w:val="ListParagraph"/>
+        <w:numPr>
+          <w:ilvl w:val="0"/>
+          <w:numId w:val="11"/>
+        </w:numPr>
+        <w:rPr>
+          <w:rFonts w:cstheme="minorHAnsi"/>
+        </w:rPr>
+      </w:pPr>
+      <w:r>
+        <w:rPr>
+          <w:rFonts w:cstheme="minorHAnsi"/>
+        </w:rPr>
+        <w:t>Application of research to application</w:t>
       </w:r>
     </w:p>
     <w:p>
@@ -4569,8 +4599,28 @@
         <w:rPr>
           <w:rFonts w:cstheme="minorHAnsi"/>
         </w:rPr>
-        <w:t>Completed project except for bugs</w:t>
-      </w:r>
+        <w:t>Improvements based on research</w:t>
+      </w:r>
+    </w:p>
+    <w:p>
+      <w:pPr>
+        <w:pStyle w:val="ListParagraph"/>
+        <w:numPr>
+          <w:ilvl w:val="1"/>
+          <w:numId w:val="11"/>
+        </w:numPr>
+        <w:rPr>
+          <w:rFonts w:cstheme="minorHAnsi"/>
+        </w:rPr>
+      </w:pPr>
+      <w:r>
+        <w:rPr>
+          <w:rFonts w:cstheme="minorHAnsi"/>
+        </w:rPr>
+        <w:t>Unit Tests and logs for above features, as applicable</w:t>
+      </w:r>
+      <w:bookmarkStart w:id="0" w:name="_GoBack"/>
+      <w:bookmarkEnd w:id="0"/>
     </w:p>
     <w:p>
       <w:pPr>
@@ -4594,8 +4644,6 @@
         </w:rPr>
         <w:t>9</w:t>
       </w:r>
-      <w:bookmarkStart w:id="0" w:name="_GoBack"/>
-      <w:bookmarkEnd w:id="0"/>
       <w:r>
         <w:rPr>
           <w:rFonts w:cstheme="minorHAnsi"/>
@@ -4654,13 +4702,37 @@
         <w:rPr>
           <w:rFonts w:cstheme="minorHAnsi"/>
         </w:rPr>
-        <w:t>Final d</w:t>
-      </w:r>
-      <w:r>
-        <w:rPr>
-          <w:rFonts w:cstheme="minorHAnsi"/>
-        </w:rPr>
-        <w:t>ebugging and presentation</w:t>
+        <w:t xml:space="preserve">Final </w:t>
+      </w:r>
+      <w:r>
+        <w:rPr>
+          <w:rFonts w:cstheme="minorHAnsi"/>
+        </w:rPr>
+        <w:t>polishing</w:t>
+      </w:r>
+      <w:r>
+        <w:rPr>
+          <w:rFonts w:cstheme="minorHAnsi"/>
+        </w:rPr>
+        <w:t xml:space="preserve"> </w:t>
+      </w:r>
+      <w:r>
+        <w:rPr>
+          <w:rFonts w:cstheme="minorHAnsi"/>
+        </w:rPr>
+        <w:t xml:space="preserve">and </w:t>
+      </w:r>
+      <w:r>
+        <w:rPr>
+          <w:rFonts w:cstheme="minorHAnsi"/>
+        </w:rPr>
+        <w:t>P</w:t>
+      </w:r>
+      <w:r>
+        <w:rPr>
+          <w:rFonts w:cstheme="minorHAnsi"/>
+        </w:rPr>
+        <w:t>resentation</w:t>
       </w:r>
     </w:p>
     <w:p>
@@ -4936,6 +5008,7 @@
         <w:ind w:left="1080"/>
       </w:pPr>
       <w:r>
+        <w:lastRenderedPageBreak/>
         <w:t>NUnit will be used to develop unit tests during Zadify’s development.</w:t>
       </w:r>
     </w:p>
@@ -4954,7 +5027,6 @@
         </w:numPr>
       </w:pPr>
       <w:r>
-        <w:lastRenderedPageBreak/>
         <w:t>VM</w:t>
       </w:r>
       <w:r>

</xml_diff>

<commit_message>
Goals assign monster values; reformat
Goals can create Zombie or Skeleton sets of monster/items.

Massive reformat and possibly other changes due to fighting a bug for
hours before realizing I simply hadn't linked the proper enums in the
test activity. Most files are just reformatting I did after running out
of ideas.
</commit_message>
<xml_diff>
--- a/Documentation/DurtschiZ Capstone Proposal.docx
+++ b/Documentation/DurtschiZ Capstone Proposal.docx
@@ -404,15 +404,7 @@
         <w:rPr>
           <w:rFonts w:cstheme="minorHAnsi"/>
         </w:rPr>
-        <w:t>titles can be sha</w:t>
-      </w:r>
-      <w:bookmarkStart w:id="0" w:name="_GoBack"/>
-      <w:bookmarkEnd w:id="0"/>
-      <w:r>
-        <w:rPr>
-          <w:rFonts w:cstheme="minorHAnsi"/>
-        </w:rPr>
-        <w:t>red with other users</w:t>
+        <w:t>titles can be shared with other users</w:t>
       </w:r>
       <w:r>
         <w:rPr>
@@ -5349,9 +5341,13 @@
               </w:tabs>
               <w:jc w:val="center"/>
             </w:pPr>
+            <w:bookmarkStart w:id="0" w:name="OLE_LINK1"/>
+            <w:bookmarkStart w:id="1" w:name="OLE_LINK2"/>
             <w:r>
               <w:t>Lutefisk, Dried Fish, Fried Chicken</w:t>
             </w:r>
+            <w:bookmarkEnd w:id="0"/>
+            <w:bookmarkEnd w:id="1"/>
           </w:p>
         </w:tc>
         <w:tc>
@@ -5365,9 +5361,13 @@
               </w:tabs>
               <w:jc w:val="center"/>
             </w:pPr>
+            <w:bookmarkStart w:id="2" w:name="OLE_LINK3"/>
+            <w:bookmarkStart w:id="3" w:name="OLE_LINK4"/>
             <w:r>
               <w:t>Burnt Giraffe, Honey Jar, Grape Jelly</w:t>
             </w:r>
+            <w:bookmarkEnd w:id="2"/>
+            <w:bookmarkEnd w:id="3"/>
           </w:p>
         </w:tc>
         <w:tc>
@@ -5381,9 +5381,13 @@
               </w:tabs>
               <w:jc w:val="center"/>
             </w:pPr>
+            <w:bookmarkStart w:id="4" w:name="OLE_LINK5"/>
+            <w:bookmarkStart w:id="5" w:name="OLE_LINK6"/>
             <w:r>
               <w:t>Cake-in-a-Can, Spam, Twinkie</w:t>
             </w:r>
+            <w:bookmarkEnd w:id="4"/>
+            <w:bookmarkEnd w:id="5"/>
           </w:p>
         </w:tc>
         <w:tc>
@@ -5397,9 +5401,13 @@
               </w:tabs>
               <w:jc w:val="center"/>
             </w:pPr>
+            <w:bookmarkStart w:id="6" w:name="OLE_LINK7"/>
+            <w:bookmarkStart w:id="7" w:name="OLE_LINK8"/>
             <w:r>
               <w:t>Angel’s Food Cake, Deviled Eggs, Divinity</w:t>
             </w:r>
+            <w:bookmarkEnd w:id="6"/>
+            <w:bookmarkEnd w:id="7"/>
           </w:p>
         </w:tc>
       </w:tr>
@@ -5431,9 +5439,13 @@
               </w:tabs>
               <w:jc w:val="center"/>
             </w:pPr>
+            <w:bookmarkStart w:id="8" w:name="OLE_LINK9"/>
+            <w:bookmarkStart w:id="9" w:name="OLE_LINK10"/>
             <w:r>
               <w:t>Police Uniform, Garbage Lid</w:t>
             </w:r>
+            <w:bookmarkEnd w:id="8"/>
+            <w:bookmarkEnd w:id="9"/>
           </w:p>
         </w:tc>
         <w:tc>
@@ -5447,9 +5459,13 @@
               </w:tabs>
               <w:jc w:val="center"/>
             </w:pPr>
+            <w:bookmarkStart w:id="10" w:name="OLE_LINK11"/>
+            <w:bookmarkStart w:id="11" w:name="OLE_LINK12"/>
             <w:r>
               <w:t>Motorcyle Helmet, Knight Armor</w:t>
             </w:r>
+            <w:bookmarkEnd w:id="10"/>
+            <w:bookmarkEnd w:id="11"/>
           </w:p>
         </w:tc>
         <w:tc>
@@ -5463,9 +5479,13 @@
               </w:tabs>
               <w:jc w:val="center"/>
             </w:pPr>
+            <w:bookmarkStart w:id="12" w:name="OLE_LINK13"/>
+            <w:bookmarkStart w:id="13" w:name="OLE_LINK14"/>
             <w:r>
               <w:t>Toilet Paper, Pop-up Tent</w:t>
             </w:r>
+            <w:bookmarkEnd w:id="12"/>
+            <w:bookmarkEnd w:id="13"/>
           </w:p>
         </w:tc>
         <w:tc>
@@ -5479,9 +5499,13 @@
               </w:tabs>
               <w:jc w:val="center"/>
             </w:pPr>
+            <w:bookmarkStart w:id="14" w:name="OLE_LINK15"/>
+            <w:bookmarkStart w:id="15" w:name="OLE_LINK16"/>
             <w:r>
               <w:t xml:space="preserve">Haz-mat Suit, Body Armor </w:t>
             </w:r>
+            <w:bookmarkEnd w:id="14"/>
+            <w:bookmarkEnd w:id="15"/>
           </w:p>
         </w:tc>
         <w:tc>
@@ -5495,9 +5519,13 @@
               </w:tabs>
               <w:jc w:val="center"/>
             </w:pPr>
+            <w:bookmarkStart w:id="16" w:name="OLE_LINK17"/>
+            <w:bookmarkStart w:id="17" w:name="OLE_LINK18"/>
             <w:r>
               <w:t>Platinum Suit, Sorcerer’s Robes</w:t>
             </w:r>
+            <w:bookmarkEnd w:id="16"/>
+            <w:bookmarkEnd w:id="17"/>
           </w:p>
         </w:tc>
       </w:tr>
@@ -5529,9 +5557,13 @@
               </w:tabs>
               <w:jc w:val="center"/>
             </w:pPr>
+            <w:bookmarkStart w:id="18" w:name="OLE_LINK19"/>
+            <w:bookmarkStart w:id="19" w:name="OLE_LINK20"/>
             <w:r>
               <w:t>Shotgun, Handgun, Board+Nail</w:t>
             </w:r>
+            <w:bookmarkEnd w:id="18"/>
+            <w:bookmarkEnd w:id="19"/>
           </w:p>
         </w:tc>
         <w:tc>
@@ -5545,9 +5577,13 @@
               </w:tabs>
               <w:jc w:val="center"/>
             </w:pPr>
+            <w:bookmarkStart w:id="20" w:name="OLE_LINK21"/>
+            <w:bookmarkStart w:id="21" w:name="OLE_LINK22"/>
             <w:r>
               <w:t>Baseball Bat, Katana, Sledgehammer</w:t>
             </w:r>
+            <w:bookmarkEnd w:id="20"/>
+            <w:bookmarkEnd w:id="21"/>
           </w:p>
         </w:tc>
         <w:tc>
@@ -5561,9 +5597,13 @@
               </w:tabs>
               <w:jc w:val="center"/>
             </w:pPr>
+            <w:bookmarkStart w:id="22" w:name="OLE_LINK23"/>
+            <w:bookmarkStart w:id="23" w:name="OLE_LINK24"/>
             <w:r>
               <w:t>Flamethrower, Scythe, Crossbow</w:t>
             </w:r>
+            <w:bookmarkEnd w:id="22"/>
+            <w:bookmarkEnd w:id="23"/>
           </w:p>
         </w:tc>
         <w:tc>
@@ -5577,9 +5617,13 @@
               </w:tabs>
               <w:jc w:val="center"/>
             </w:pPr>
+            <w:bookmarkStart w:id="24" w:name="OLE_LINK25"/>
+            <w:bookmarkStart w:id="25" w:name="OLE_LINK26"/>
             <w:r>
               <w:t xml:space="preserve">Lightsaber, Laser Gun, Towel </w:t>
             </w:r>
+            <w:bookmarkEnd w:id="24"/>
+            <w:bookmarkEnd w:id="25"/>
           </w:p>
         </w:tc>
         <w:tc>
@@ -5593,9 +5637,15 @@
               </w:tabs>
               <w:jc w:val="center"/>
             </w:pPr>
+            <w:bookmarkStart w:id="26" w:name="OLE_LINK27"/>
+            <w:bookmarkStart w:id="27" w:name="OLE_LINK28"/>
+            <w:bookmarkStart w:id="28" w:name="_GoBack"/>
             <w:r>
               <w:t>Mace mace, Hatchet, Cleats</w:t>
             </w:r>
+            <w:bookmarkEnd w:id="26"/>
+            <w:bookmarkEnd w:id="27"/>
+            <w:bookmarkEnd w:id="28"/>
           </w:p>
         </w:tc>
       </w:tr>

</xml_diff>